<commit_message>
Anpassungen laut Issues im GitHub
</commit_message>
<xml_diff>
--- a/Versionsgeschichte Grundschulzeugnisse.docx
+++ b/Versionsgeschichte Grundschulzeugnisse.docx
@@ -76,11 +76,15 @@
       </w:r>
     </w:p>
     <w:p>
-      <w:r>
-        <w:t>Die Standard-Einstellungen wurden angepasst</w:t>
-      </w:r>
-      <w:r>
-        <w:t xml:space="preserve"> und um fehlende Einträge ergänzt</w:t>
+      <w:pPr>
+        <w:pStyle w:val="Listenabsatz"/>
+        <w:numPr>
+          <w:ilvl w:val="0"/>
+          <w:numId w:val="3"/>
+        </w:numPr>
+      </w:pPr>
+      <w:r>
+        <w:t>Die Standard-Einstellungen wurden angepasst und um fehlende Einträge ergänzt</w:t>
       </w:r>
     </w:p>
     <w:p/>
@@ -109,10 +113,171 @@
       <w:proofErr w:type="spellEnd"/>
     </w:p>
     <w:p>
-      <w:r>
-        <w:t>- Eine Linie wurde für die Fächergruppe Deutsch ergänzt</w:t>
-      </w:r>
-    </w:p>
+      <w:pPr>
+        <w:pStyle w:val="Listenabsatz"/>
+        <w:numPr>
+          <w:ilvl w:val="0"/>
+          <w:numId w:val="3"/>
+        </w:numPr>
+      </w:pPr>
+      <w:r>
+        <w:t>Eine Linie wurde für die Fächergruppe Deutsch ergänzt</w:t>
+      </w:r>
+    </w:p>
+    <w:p>
+      <w:pPr>
+        <w:pStyle w:val="Listenabsatz"/>
+      </w:pPr>
+    </w:p>
+    <w:p>
+      <w:pPr>
+        <w:rPr>
+          <w:b/>
+          <w:bCs/>
+        </w:rPr>
+      </w:pPr>
+      <w:r>
+        <w:rPr>
+          <w:b/>
+          <w:bCs/>
+        </w:rPr>
+        <w:t xml:space="preserve">Alle </w:t>
+      </w:r>
+      <w:r>
+        <w:rPr>
+          <w:b/>
+          <w:bCs/>
+        </w:rPr>
+        <w:t>Zeugnisse</w:t>
+      </w:r>
+    </w:p>
+    <w:p>
+      <w:pPr>
+        <w:pStyle w:val="Listenabsatz"/>
+        <w:numPr>
+          <w:ilvl w:val="0"/>
+          <w:numId w:val="2"/>
+        </w:numPr>
+      </w:pPr>
+      <w:r>
+        <w:t xml:space="preserve">Bug bezüglich der Schulformempfehlung für </w:t>
+      </w:r>
+      <w:r>
+        <w:t>den Eintrag „keine Empfehlung“ behoben</w:t>
+      </w:r>
+    </w:p>
+    <w:p>
+      <w:pPr>
+        <w:pStyle w:val="Listenabsatz"/>
+        <w:numPr>
+          <w:ilvl w:val="0"/>
+          <w:numId w:val="2"/>
+        </w:numPr>
+      </w:pPr>
+      <w:r>
+        <w:t xml:space="preserve">Der Jahrgang wird je nach Angabe in der </w:t>
+      </w:r>
+      <w:proofErr w:type="spellStart"/>
+      <w:r>
+        <w:t>Ini</w:t>
+      </w:r>
+      <w:proofErr w:type="spellEnd"/>
+      <w:r>
+        <w:t>-Datei nun auch für zieldifferente SuS ausgege</w:t>
+      </w:r>
+      <w:r>
+        <w:t>be</w:t>
+      </w:r>
+      <w:r>
+        <w:t>n</w:t>
+      </w:r>
+    </w:p>
+    <w:p/>
+    <w:p>
+      <w:pPr>
+        <w:rPr>
+          <w:b/>
+          <w:bCs/>
+        </w:rPr>
+      </w:pPr>
+      <w:r>
+        <w:rPr>
+          <w:b/>
+          <w:bCs/>
+        </w:rPr>
+        <w:t>GS-</w:t>
+      </w:r>
+      <w:proofErr w:type="spellStart"/>
+      <w:r>
+        <w:rPr>
+          <w:b/>
+          <w:bCs/>
+        </w:rPr>
+        <w:t>Lernstandsbericht_Hybridform.rtm</w:t>
+      </w:r>
+      <w:proofErr w:type="spellEnd"/>
+      <w:r>
+        <w:rPr>
+          <w:b/>
+          <w:bCs/>
+        </w:rPr>
+        <w:t xml:space="preserve"> und </w:t>
+      </w:r>
+      <w:r>
+        <w:rPr>
+          <w:b/>
+          <w:bCs/>
+        </w:rPr>
+        <w:t>GS-</w:t>
+      </w:r>
+      <w:proofErr w:type="spellStart"/>
+      <w:r>
+        <w:rPr>
+          <w:b/>
+          <w:bCs/>
+        </w:rPr>
+        <w:t>Lernstandsbericht_Hybridform.rtm</w:t>
+      </w:r>
+      <w:proofErr w:type="spellEnd"/>
+    </w:p>
+    <w:p>
+      <w:pPr>
+        <w:pStyle w:val="Listenabsatz"/>
+        <w:numPr>
+          <w:ilvl w:val="0"/>
+          <w:numId w:val="2"/>
+        </w:numPr>
+      </w:pPr>
+      <w:r>
+        <w:t xml:space="preserve">In dem </w:t>
+      </w:r>
+      <w:r>
+        <w:t>P</w:t>
+      </w:r>
+      <w:r>
+        <w:t xml:space="preserve">assus „xxx besucht seit </w:t>
+      </w:r>
+      <w:proofErr w:type="spellStart"/>
+      <w:proofErr w:type="gramStart"/>
+      <w:r>
+        <w:t>dd.mm.jjjj</w:t>
+      </w:r>
+      <w:proofErr w:type="spellEnd"/>
+      <w:proofErr w:type="gramEnd"/>
+      <w:r>
+        <w:t xml:space="preserve"> eine deutsche Schule“ wurde statt Anmeldedatum das </w:t>
+      </w:r>
+      <w:r>
+        <w:t xml:space="preserve">Datum auf das </w:t>
+      </w:r>
+      <w:r>
+        <w:t>Aufnahmedatum gesetzt</w:t>
+      </w:r>
+      <w:r>
+        <w:t xml:space="preserve"> (zuvor: Anmeldedatum)</w:t>
+      </w:r>
+    </w:p>
+    <w:p/>
     <w:p>
       <w:pPr>
         <w:rPr>
@@ -122,63 +287,53 @@
           <w:szCs w:val="24"/>
         </w:rPr>
       </w:pPr>
-    </w:p>
-    <w:p>
-      <w:pPr>
+      <w:r>
         <w:rPr>
           <w:b/>
           <w:bCs/>
           <w:sz w:val="24"/>
           <w:szCs w:val="24"/>
         </w:rPr>
-      </w:pPr>
-      <w:r>
+        <w:t>Version 14.12.2022</w:t>
+      </w:r>
+    </w:p>
+    <w:p>
+      <w:pPr>
+        <w:rPr>
+          <w:b/>
+          <w:bCs/>
+        </w:rPr>
+      </w:pPr>
+      <w:r>
+        <w:rPr>
+          <w:b/>
+          <w:bCs/>
+        </w:rPr>
+        <w:t>GS-Ankreuzzeugnisse</w:t>
+      </w:r>
+    </w:p>
+    <w:p>
+      <w:r>
+        <w:t>Überflüssiger Seitenumbruch, der bei der Verwendung des Zeugnisses für Jahrgangsstufe 4 beim Auslassen des Begründungstextes für den Wechsel nach Sek1 auftrat, wurde entfernt</w:t>
+      </w:r>
+    </w:p>
+    <w:p/>
+    <w:p>
+      <w:pPr>
         <w:rPr>
           <w:b/>
           <w:bCs/>
           <w:sz w:val="24"/>
           <w:szCs w:val="24"/>
         </w:rPr>
-        <w:t>Version 14.12.2022</w:t>
-      </w:r>
-    </w:p>
-    <w:p>
-      <w:pPr>
-        <w:rPr>
-          <w:b/>
-          <w:bCs/>
-        </w:rPr>
-      </w:pPr>
-      <w:r>
-        <w:rPr>
-          <w:b/>
-          <w:bCs/>
-        </w:rPr>
-        <w:t>GS-Ankreuzzeugnisse</w:t>
-      </w:r>
-    </w:p>
-    <w:p>
-      <w:r>
-        <w:t>Überflüssiger Seitenumbruch, der bei der Verwendung des Zeugnisses für Jahrgangsstufe 4 beim Auslassen des Begründungstextes für den Wechsel nach Sek1 auftrat, wurde entfernt</w:t>
-      </w:r>
-    </w:p>
-    <w:p/>
-    <w:p>
-      <w:pPr>
+      </w:pPr>
+      <w:r>
         <w:rPr>
           <w:b/>
           <w:bCs/>
           <w:sz w:val="24"/>
           <w:szCs w:val="24"/>
         </w:rPr>
-      </w:pPr>
-      <w:r>
-        <w:rPr>
-          <w:b/>
-          <w:bCs/>
-          <w:sz w:val="24"/>
-          <w:szCs w:val="24"/>
-        </w:rPr>
         <w:t>Version 14.10.2022</w:t>
       </w:r>
     </w:p>
@@ -255,6 +410,7 @@
     <w:p/>
     <w:p>
       <w:r>
+        <w:lastRenderedPageBreak/>
         <w:t>Beispiel</w:t>
       </w:r>
     </w:p>
@@ -303,7 +459,6 @@
     </w:p>
     <w:p>
       <w:r>
-        <w:lastRenderedPageBreak/>
         <w:t>Wichtig: Die funktioniert derzeit nur für die Fachgruppe "Deutsch"</w:t>
       </w:r>
     </w:p>
@@ -569,6 +724,7 @@
     </w:p>
     <w:p>
       <w:r>
+        <w:lastRenderedPageBreak/>
         <w:t xml:space="preserve">Erste Versionen der </w:t>
       </w:r>
       <w:proofErr w:type="spellStart"/>
@@ -710,8 +866,240 @@
       </w:rPr>
     </w:lvl>
   </w:abstractNum>
+  <w:abstractNum w:abstractNumId="1" w15:restartNumberingAfterBreak="0">
+    <w:nsid w:val="6A7A1158"/>
+    <w:multiLevelType w:val="hybridMultilevel"/>
+    <w:tmpl w:val="0B948224"/>
+    <w:lvl w:ilvl="0" w:tplc="04070001">
+      <w:start w:val="1"/>
+      <w:numFmt w:val="bullet"/>
+      <w:lvlText w:val=""/>
+      <w:lvlJc w:val="left"/>
+      <w:pPr>
+        <w:ind w:left="720" w:hanging="360"/>
+      </w:pPr>
+      <w:rPr>
+        <w:rFonts w:ascii="Symbol" w:hAnsi="Symbol" w:hint="default"/>
+      </w:rPr>
+    </w:lvl>
+    <w:lvl w:ilvl="1" w:tplc="04070003" w:tentative="1">
+      <w:start w:val="1"/>
+      <w:numFmt w:val="bullet"/>
+      <w:lvlText w:val="o"/>
+      <w:lvlJc w:val="left"/>
+      <w:pPr>
+        <w:ind w:left="1440" w:hanging="360"/>
+      </w:pPr>
+      <w:rPr>
+        <w:rFonts w:ascii="Courier New" w:hAnsi="Courier New" w:cs="Courier New" w:hint="default"/>
+      </w:rPr>
+    </w:lvl>
+    <w:lvl w:ilvl="2" w:tplc="04070005" w:tentative="1">
+      <w:start w:val="1"/>
+      <w:numFmt w:val="bullet"/>
+      <w:lvlText w:val=""/>
+      <w:lvlJc w:val="left"/>
+      <w:pPr>
+        <w:ind w:left="2160" w:hanging="360"/>
+      </w:pPr>
+      <w:rPr>
+        <w:rFonts w:ascii="Wingdings" w:hAnsi="Wingdings" w:hint="default"/>
+      </w:rPr>
+    </w:lvl>
+    <w:lvl w:ilvl="3" w:tplc="04070001" w:tentative="1">
+      <w:start w:val="1"/>
+      <w:numFmt w:val="bullet"/>
+      <w:lvlText w:val=""/>
+      <w:lvlJc w:val="left"/>
+      <w:pPr>
+        <w:ind w:left="2880" w:hanging="360"/>
+      </w:pPr>
+      <w:rPr>
+        <w:rFonts w:ascii="Symbol" w:hAnsi="Symbol" w:hint="default"/>
+      </w:rPr>
+    </w:lvl>
+    <w:lvl w:ilvl="4" w:tplc="04070003" w:tentative="1">
+      <w:start w:val="1"/>
+      <w:numFmt w:val="bullet"/>
+      <w:lvlText w:val="o"/>
+      <w:lvlJc w:val="left"/>
+      <w:pPr>
+        <w:ind w:left="3600" w:hanging="360"/>
+      </w:pPr>
+      <w:rPr>
+        <w:rFonts w:ascii="Courier New" w:hAnsi="Courier New" w:cs="Courier New" w:hint="default"/>
+      </w:rPr>
+    </w:lvl>
+    <w:lvl w:ilvl="5" w:tplc="04070005" w:tentative="1">
+      <w:start w:val="1"/>
+      <w:numFmt w:val="bullet"/>
+      <w:lvlText w:val=""/>
+      <w:lvlJc w:val="left"/>
+      <w:pPr>
+        <w:ind w:left="4320" w:hanging="360"/>
+      </w:pPr>
+      <w:rPr>
+        <w:rFonts w:ascii="Wingdings" w:hAnsi="Wingdings" w:hint="default"/>
+      </w:rPr>
+    </w:lvl>
+    <w:lvl w:ilvl="6" w:tplc="04070001" w:tentative="1">
+      <w:start w:val="1"/>
+      <w:numFmt w:val="bullet"/>
+      <w:lvlText w:val=""/>
+      <w:lvlJc w:val="left"/>
+      <w:pPr>
+        <w:ind w:left="5040" w:hanging="360"/>
+      </w:pPr>
+      <w:rPr>
+        <w:rFonts w:ascii="Symbol" w:hAnsi="Symbol" w:hint="default"/>
+      </w:rPr>
+    </w:lvl>
+    <w:lvl w:ilvl="7" w:tplc="04070003" w:tentative="1">
+      <w:start w:val="1"/>
+      <w:numFmt w:val="bullet"/>
+      <w:lvlText w:val="o"/>
+      <w:lvlJc w:val="left"/>
+      <w:pPr>
+        <w:ind w:left="5760" w:hanging="360"/>
+      </w:pPr>
+      <w:rPr>
+        <w:rFonts w:ascii="Courier New" w:hAnsi="Courier New" w:cs="Courier New" w:hint="default"/>
+      </w:rPr>
+    </w:lvl>
+    <w:lvl w:ilvl="8" w:tplc="04070005" w:tentative="1">
+      <w:start w:val="1"/>
+      <w:numFmt w:val="bullet"/>
+      <w:lvlText w:val=""/>
+      <w:lvlJc w:val="left"/>
+      <w:pPr>
+        <w:ind w:left="6480" w:hanging="360"/>
+      </w:pPr>
+      <w:rPr>
+        <w:rFonts w:ascii="Wingdings" w:hAnsi="Wingdings" w:hint="default"/>
+      </w:rPr>
+    </w:lvl>
+  </w:abstractNum>
+  <w:abstractNum w:abstractNumId="2" w15:restartNumberingAfterBreak="0">
+    <w:nsid w:val="784008A0"/>
+    <w:multiLevelType w:val="hybridMultilevel"/>
+    <w:tmpl w:val="3ED84612"/>
+    <w:lvl w:ilvl="0" w:tplc="04070001">
+      <w:start w:val="1"/>
+      <w:numFmt w:val="bullet"/>
+      <w:lvlText w:val=""/>
+      <w:lvlJc w:val="left"/>
+      <w:pPr>
+        <w:ind w:left="720" w:hanging="360"/>
+      </w:pPr>
+      <w:rPr>
+        <w:rFonts w:ascii="Symbol" w:hAnsi="Symbol" w:hint="default"/>
+      </w:rPr>
+    </w:lvl>
+    <w:lvl w:ilvl="1" w:tplc="04070003" w:tentative="1">
+      <w:start w:val="1"/>
+      <w:numFmt w:val="bullet"/>
+      <w:lvlText w:val="o"/>
+      <w:lvlJc w:val="left"/>
+      <w:pPr>
+        <w:ind w:left="1440" w:hanging="360"/>
+      </w:pPr>
+      <w:rPr>
+        <w:rFonts w:ascii="Courier New" w:hAnsi="Courier New" w:cs="Courier New" w:hint="default"/>
+      </w:rPr>
+    </w:lvl>
+    <w:lvl w:ilvl="2" w:tplc="04070005" w:tentative="1">
+      <w:start w:val="1"/>
+      <w:numFmt w:val="bullet"/>
+      <w:lvlText w:val=""/>
+      <w:lvlJc w:val="left"/>
+      <w:pPr>
+        <w:ind w:left="2160" w:hanging="360"/>
+      </w:pPr>
+      <w:rPr>
+        <w:rFonts w:ascii="Wingdings" w:hAnsi="Wingdings" w:hint="default"/>
+      </w:rPr>
+    </w:lvl>
+    <w:lvl w:ilvl="3" w:tplc="04070001" w:tentative="1">
+      <w:start w:val="1"/>
+      <w:numFmt w:val="bullet"/>
+      <w:lvlText w:val=""/>
+      <w:lvlJc w:val="left"/>
+      <w:pPr>
+        <w:ind w:left="2880" w:hanging="360"/>
+      </w:pPr>
+      <w:rPr>
+        <w:rFonts w:ascii="Symbol" w:hAnsi="Symbol" w:hint="default"/>
+      </w:rPr>
+    </w:lvl>
+    <w:lvl w:ilvl="4" w:tplc="04070003" w:tentative="1">
+      <w:start w:val="1"/>
+      <w:numFmt w:val="bullet"/>
+      <w:lvlText w:val="o"/>
+      <w:lvlJc w:val="left"/>
+      <w:pPr>
+        <w:ind w:left="3600" w:hanging="360"/>
+      </w:pPr>
+      <w:rPr>
+        <w:rFonts w:ascii="Courier New" w:hAnsi="Courier New" w:cs="Courier New" w:hint="default"/>
+      </w:rPr>
+    </w:lvl>
+    <w:lvl w:ilvl="5" w:tplc="04070005" w:tentative="1">
+      <w:start w:val="1"/>
+      <w:numFmt w:val="bullet"/>
+      <w:lvlText w:val=""/>
+      <w:lvlJc w:val="left"/>
+      <w:pPr>
+        <w:ind w:left="4320" w:hanging="360"/>
+      </w:pPr>
+      <w:rPr>
+        <w:rFonts w:ascii="Wingdings" w:hAnsi="Wingdings" w:hint="default"/>
+      </w:rPr>
+    </w:lvl>
+    <w:lvl w:ilvl="6" w:tplc="04070001" w:tentative="1">
+      <w:start w:val="1"/>
+      <w:numFmt w:val="bullet"/>
+      <w:lvlText w:val=""/>
+      <w:lvlJc w:val="left"/>
+      <w:pPr>
+        <w:ind w:left="5040" w:hanging="360"/>
+      </w:pPr>
+      <w:rPr>
+        <w:rFonts w:ascii="Symbol" w:hAnsi="Symbol" w:hint="default"/>
+      </w:rPr>
+    </w:lvl>
+    <w:lvl w:ilvl="7" w:tplc="04070003" w:tentative="1">
+      <w:start w:val="1"/>
+      <w:numFmt w:val="bullet"/>
+      <w:lvlText w:val="o"/>
+      <w:lvlJc w:val="left"/>
+      <w:pPr>
+        <w:ind w:left="5760" w:hanging="360"/>
+      </w:pPr>
+      <w:rPr>
+        <w:rFonts w:ascii="Courier New" w:hAnsi="Courier New" w:cs="Courier New" w:hint="default"/>
+      </w:rPr>
+    </w:lvl>
+    <w:lvl w:ilvl="8" w:tplc="04070005" w:tentative="1">
+      <w:start w:val="1"/>
+      <w:numFmt w:val="bullet"/>
+      <w:lvlText w:val=""/>
+      <w:lvlJc w:val="left"/>
+      <w:pPr>
+        <w:ind w:left="6480" w:hanging="360"/>
+      </w:pPr>
+      <w:rPr>
+        <w:rFonts w:ascii="Wingdings" w:hAnsi="Wingdings" w:hint="default"/>
+      </w:rPr>
+    </w:lvl>
+  </w:abstractNum>
   <w:num w:numId="1" w16cid:durableId="1267352457">
     <w:abstractNumId w:val="0"/>
+  </w:num>
+  <w:num w:numId="2" w16cid:durableId="1480999079">
+    <w:abstractNumId w:val="2"/>
+  </w:num>
+  <w:num w:numId="3" w16cid:durableId="1447046552">
+    <w:abstractNumId w:val="1"/>
   </w:num>
 </w:numbering>
 </file>
@@ -1116,6 +1504,7 @@
   <w:style w:type="paragraph" w:default="1" w:styleId="Standard">
     <w:name w:val="Normal"/>
     <w:qFormat/>
+    <w:rsid w:val="001D6B06"/>
   </w:style>
   <w:style w:type="character" w:default="1" w:styleId="Absatz-Standardschriftart">
     <w:name w:val="Default Paragraph Font"/>

</xml_diff>

<commit_message>
Füge Zeilenumbruch nach Bemerkungstext ein
</commit_message>
<xml_diff>
--- a/Versionsgeschichte Grundschulzeugnisse.docx
+++ b/Versionsgeschichte Grundschulzeugnisse.docx
@@ -48,6 +48,87 @@
           <w:sz w:val="24"/>
           <w:szCs w:val="24"/>
         </w:rPr>
+        <w:t>xx</w:t>
+      </w:r>
+      <w:r>
+        <w:rPr>
+          <w:b/>
+          <w:bCs/>
+          <w:sz w:val="24"/>
+          <w:szCs w:val="24"/>
+        </w:rPr>
+        <w:t>.</w:t>
+      </w:r>
+      <w:r>
+        <w:rPr>
+          <w:b/>
+          <w:bCs/>
+          <w:sz w:val="24"/>
+          <w:szCs w:val="24"/>
+        </w:rPr>
+        <w:t>xx</w:t>
+      </w:r>
+      <w:r>
+        <w:rPr>
+          <w:b/>
+          <w:bCs/>
+          <w:sz w:val="24"/>
+          <w:szCs w:val="24"/>
+        </w:rPr>
+        <w:t>.2023</w:t>
+      </w:r>
+    </w:p>
+    <w:p>
+      <w:r>
+        <w:t>GS-</w:t>
+      </w:r>
+      <w:proofErr w:type="spellStart"/>
+      <w:r>
+        <w:t>AnkreuzZeugnis_mit_Notenblock</w:t>
+      </w:r>
+      <w:r>
+        <w:t>.rtm</w:t>
+      </w:r>
+      <w:proofErr w:type="spellEnd"/>
+    </w:p>
+    <w:p>
+      <w:pPr>
+        <w:pStyle w:val="Listenabsatz"/>
+        <w:numPr>
+          <w:ilvl w:val="0"/>
+          <w:numId w:val="4"/>
+        </w:numPr>
+      </w:pPr>
+      <w:r>
+        <w:t>Zeilenumbruch nach dem Bemerkungstext für ASV eingefügt.</w:t>
+      </w:r>
+    </w:p>
+    <w:p/>
+    <w:p>
+      <w:pPr>
+        <w:rPr>
+          <w:b/>
+          <w:bCs/>
+          <w:sz w:val="24"/>
+          <w:szCs w:val="24"/>
+        </w:rPr>
+      </w:pPr>
+      <w:r>
+        <w:rPr>
+          <w:b/>
+          <w:bCs/>
+          <w:sz w:val="24"/>
+          <w:szCs w:val="24"/>
+        </w:rPr>
+        <w:t xml:space="preserve">Version </w:t>
+      </w:r>
+      <w:r>
+        <w:rPr>
+          <w:b/>
+          <w:bCs/>
+          <w:sz w:val="24"/>
+          <w:szCs w:val="24"/>
+        </w:rPr>
         <w:t>15</w:t>
       </w:r>
       <w:r>
@@ -76,12 +157,21 @@
           <w:bCs/>
         </w:rPr>
       </w:pPr>
-      <w:r>
-        <w:rPr>
-          <w:b/>
-          <w:bCs/>
-        </w:rPr>
-        <w:t>Ini-Datei</w:t>
+      <w:proofErr w:type="spellStart"/>
+      <w:r>
+        <w:rPr>
+          <w:b/>
+          <w:bCs/>
+        </w:rPr>
+        <w:t>Ini</w:t>
+      </w:r>
+      <w:proofErr w:type="spellEnd"/>
+      <w:r>
+        <w:rPr>
+          <w:b/>
+          <w:bCs/>
+        </w:rPr>
+        <w:t>-Datei</w:t>
       </w:r>
       <w:r>
         <w:rPr>
@@ -115,7 +205,15 @@
         </w:numPr>
       </w:pPr>
       <w:r>
-        <w:t xml:space="preserve">Das Layout der Ini-Dateien wurde überarbeitet. Es wurden Erläuterungen zu den einzelnen Optionen hinzugefügt. </w:t>
+        <w:t xml:space="preserve">Das Layout der </w:t>
+      </w:r>
+      <w:proofErr w:type="spellStart"/>
+      <w:r>
+        <w:t>Ini</w:t>
+      </w:r>
+      <w:proofErr w:type="spellEnd"/>
+      <w:r>
+        <w:t xml:space="preserve">-Dateien wurde überarbeitet. Es wurden Erläuterungen zu den einzelnen Optionen hinzugefügt. </w:t>
       </w:r>
     </w:p>
     <w:p>
@@ -126,8 +224,13 @@
           <w:numId w:val="3"/>
         </w:numPr>
       </w:pPr>
-      <w:r>
-        <w:t xml:space="preserve">Ini-Dateien der Vorgängerversion können ebenso weiterhin verwendet werden. </w:t>
+      <w:proofErr w:type="spellStart"/>
+      <w:r>
+        <w:t>Ini</w:t>
+      </w:r>
+      <w:proofErr w:type="spellEnd"/>
+      <w:r>
+        <w:t xml:space="preserve">-Dateien der Vorgängerversion können ebenso weiterhin verwendet werden. </w:t>
       </w:r>
     </w:p>
     <w:p/>
@@ -143,8 +246,17 @@
           <w:b/>
           <w:bCs/>
         </w:rPr>
-        <w:t>GS-AnkreuzZeugnis.rtm</w:t>
-      </w:r>
+        <w:t>GS-</w:t>
+      </w:r>
+      <w:proofErr w:type="spellStart"/>
+      <w:r>
+        <w:rPr>
+          <w:b/>
+          <w:bCs/>
+        </w:rPr>
+        <w:t>AnkreuzZeugnis.rtm</w:t>
+      </w:r>
+      <w:proofErr w:type="spellEnd"/>
     </w:p>
     <w:p>
       <w:pPr>
@@ -212,7 +324,15 @@
         </w:numPr>
       </w:pPr>
       <w:r>
-        <w:t>Der Jahrgang wird je nach Angabe in der Ini-Datei nun auch für zieldifferente SuS ausgegeben</w:t>
+        <w:t xml:space="preserve">Der Jahrgang wird je nach Angabe in der </w:t>
+      </w:r>
+      <w:proofErr w:type="spellStart"/>
+      <w:r>
+        <w:t>Ini</w:t>
+      </w:r>
+      <w:proofErr w:type="spellEnd"/>
+      <w:r>
+        <w:t>-Datei nun auch für zieldifferente SuS ausgegeben</w:t>
       </w:r>
       <w:r>
         <w:t>.</w:t>
@@ -231,8 +351,17 @@
           <w:b/>
           <w:bCs/>
         </w:rPr>
-        <w:t>GS-Lernstandsbericht_Hybridform.rtm</w:t>
-      </w:r>
+        <w:t>GS-</w:t>
+      </w:r>
+      <w:proofErr w:type="spellStart"/>
+      <w:r>
+        <w:rPr>
+          <w:b/>
+          <w:bCs/>
+        </w:rPr>
+        <w:t>Lernstandsbericht_Hybridform.rtm</w:t>
+      </w:r>
+      <w:proofErr w:type="spellEnd"/>
       <w:r>
         <w:rPr>
           <w:b/>
@@ -252,8 +381,17 @@
           <w:b/>
           <w:bCs/>
         </w:rPr>
-        <w:t>GS-Lernstandsbericht_Hybridform.rtm</w:t>
-      </w:r>
+        <w:t>GS-</w:t>
+      </w:r>
+      <w:proofErr w:type="spellStart"/>
+      <w:r>
+        <w:rPr>
+          <w:b/>
+          <w:bCs/>
+        </w:rPr>
+        <w:t>Lernstandsbericht_Hybridform.rtm</w:t>
+      </w:r>
+      <w:proofErr w:type="spellEnd"/>
     </w:p>
     <w:p>
       <w:pPr>
@@ -272,9 +410,11 @@
       <w:r>
         <w:t xml:space="preserve">assus „xxx besucht seit </w:t>
       </w:r>
+      <w:proofErr w:type="spellStart"/>
       <w:r>
         <w:t>dd.mm.jjjj</w:t>
       </w:r>
+      <w:proofErr w:type="spellEnd"/>
       <w:r>
         <w:t xml:space="preserve"> eine deutsche Schule“ wurde </w:t>
       </w:r>
@@ -373,6 +513,7 @@
     </w:p>
     <w:p>
       <w:r>
+        <w:lastRenderedPageBreak/>
         <w:t xml:space="preserve">Es gibt Fälle, wo bei der Fachgruppe "Deutsch" (die ja aus mehreren Fächern bestehen kann) gewünscht wird, dass die "Einzelfächer" (Lesen, Rechtschreiben, Sprachgebrauch) zusammengehalten werden, nicht aber die Gruppe "Deutsch" insgesamt. </w:t>
       </w:r>
     </w:p>
@@ -394,7 +535,6 @@
         <w:spacing w:after="0" w:line="240" w:lineRule="auto"/>
       </w:pPr>
       <w:r>
-        <w:lastRenderedPageBreak/>
         <w:t>ZusammenhaltenE2=</w:t>
       </w:r>
     </w:p>
@@ -422,8 +562,13 @@
     </w:p>
     <w:p>
       <w:r>
-        <w:t>ZusammenhaltenE2=Deutsch;Englisch;Mathematik</w:t>
-      </w:r>
+        <w:t>ZusammenhaltenE2=</w:t>
+      </w:r>
+      <w:proofErr w:type="spellStart"/>
+      <w:r>
+        <w:t>Deutsch;Englisch;Mathematik</w:t>
+      </w:r>
+      <w:proofErr w:type="spellEnd"/>
     </w:p>
     <w:p>
       <w:r>
@@ -437,8 +582,13 @@
     </w:p>
     <w:p>
       <w:r>
-        <w:t>ZusammenhaltenE2=Deutsch(einzeln);Englisch;Mathematik</w:t>
-      </w:r>
+        <w:t>ZusammenhaltenE2=Deutsch(einzeln);</w:t>
+      </w:r>
+      <w:proofErr w:type="spellStart"/>
+      <w:r>
+        <w:t>Englisch;Mathematik</w:t>
+      </w:r>
+      <w:proofErr w:type="spellEnd"/>
     </w:p>
     <w:p>
       <w:r>
@@ -486,12 +636,37 @@
           <w:b/>
           <w:bCs/>
         </w:rPr>
-        <w:t>GS-Lernstandsbericht_Hybridform.rtm</w:t>
-      </w:r>
-    </w:p>
-    <w:p>
-      <w:r>
-        <w:t>Der zweispaltige "Notenblock" wurde komplett entfernt. Das hat zur Folge, dass die Bereiche [Notenzeugnisreihenfolge_Links] und [Notenzeugnisreihenfolge_Rechts] in der Konfigurationsdatei nicht mehr benötigt werden. Auch der Eintrag "Noten2SpaltigAbJahrgang=" im Bereich [Optionen] wird nicht mehr benötigt.</w:t>
+        <w:t>GS-</w:t>
+      </w:r>
+      <w:proofErr w:type="spellStart"/>
+      <w:r>
+        <w:rPr>
+          <w:b/>
+          <w:bCs/>
+        </w:rPr>
+        <w:t>Lernstandsbericht_Hybridform.rtm</w:t>
+      </w:r>
+      <w:proofErr w:type="spellEnd"/>
+    </w:p>
+    <w:p>
+      <w:r>
+        <w:t>Der zweispaltige "Notenblock" wurde komplett entfernt. Das hat zur Folge, dass die Bereiche [</w:t>
+      </w:r>
+      <w:proofErr w:type="spellStart"/>
+      <w:r>
+        <w:t>Notenzeugnisreihenfolge_Links</w:t>
+      </w:r>
+      <w:proofErr w:type="spellEnd"/>
+      <w:r>
+        <w:t>] und [</w:t>
+      </w:r>
+      <w:proofErr w:type="spellStart"/>
+      <w:r>
+        <w:t>Notenzeugnisreihenfolge_Rechts</w:t>
+      </w:r>
+      <w:proofErr w:type="spellEnd"/>
+      <w:r>
+        <w:t>] in der Konfigurationsdatei nicht mehr benötigt werden. Auch der Eintrag "Noten2SpaltigAbJahrgang=" im Bereich [Optionen] wird nicht mehr benötigt.</w:t>
       </w:r>
     </w:p>
     <w:p/>
@@ -507,8 +682,17 @@
           <w:b/>
           <w:bCs/>
         </w:rPr>
-        <w:t>GS-HybridZeugnis.rtm</w:t>
-      </w:r>
+        <w:t>GS-</w:t>
+      </w:r>
+      <w:proofErr w:type="spellStart"/>
+      <w:r>
+        <w:rPr>
+          <w:b/>
+          <w:bCs/>
+        </w:rPr>
+        <w:t>HybridZeugnis.rtm</w:t>
+      </w:r>
+      <w:proofErr w:type="spellEnd"/>
     </w:p>
     <w:p>
       <w:r>
@@ -528,12 +712,37 @@
           <w:b/>
           <w:bCs/>
         </w:rPr>
-        <w:t>GS-AnkreuzZeugnis.rtm</w:t>
-      </w:r>
-    </w:p>
-    <w:p>
-      <w:r>
-        <w:t>Die Vorlage erkennt nun automatisch, ob ein zusätzlicher Subreport "Kompetenz_Erlaeuterung.rtm" (mit Erläuterungen zu den Kompetenzstufen) vorhanden ist und fügt diesen dann als zusätzliches Blatt an. Die Vorlage "GS-AnkreuzZeugnis_Mit_Erlaeuterung.rtm" wird nicht mehr benötigt.</w:t>
+        <w:t>GS-</w:t>
+      </w:r>
+      <w:proofErr w:type="spellStart"/>
+      <w:r>
+        <w:rPr>
+          <w:b/>
+          <w:bCs/>
+        </w:rPr>
+        <w:t>AnkreuzZeugnis.rtm</w:t>
+      </w:r>
+      <w:proofErr w:type="spellEnd"/>
+    </w:p>
+    <w:p>
+      <w:r>
+        <w:t>Die Vorlage erkennt nun automatisch, ob ein zusätzlicher Subreport "</w:t>
+      </w:r>
+      <w:proofErr w:type="spellStart"/>
+      <w:r>
+        <w:t>Kompetenz_Erlaeuterung.rtm</w:t>
+      </w:r>
+      <w:proofErr w:type="spellEnd"/>
+      <w:r>
+        <w:t>" (mit Erläuterungen zu den Kompetenzstufen) vorhanden ist und fügt diesen dann als zusätzliches Blatt an. Die Vorlage "GS-</w:t>
+      </w:r>
+      <w:proofErr w:type="spellStart"/>
+      <w:r>
+        <w:t>AnkreuzZeugnis_Mit_Erlaeuterung.rtm</w:t>
+      </w:r>
+      <w:proofErr w:type="spellEnd"/>
+      <w:r>
+        <w:t>" wird nicht mehr benötigt.</w:t>
       </w:r>
     </w:p>
     <w:p/>
@@ -577,6 +786,7 @@
         </w:numPr>
       </w:pPr>
       <w:r>
+        <w:lastRenderedPageBreak/>
         <w:t>Anpassung der Rechtshilfebelehrung ("dehnen")</w:t>
       </w:r>
     </w:p>
@@ -589,7 +799,31 @@
         </w:numPr>
       </w:pPr>
       <w:r>
-        <w:t>Separate Vorlage "GS-AnkreuzZeugnis_Mit_Erlaeuterung.rtm" (für Ausgabe eines Erläuterungsblattes am Ende) wird nicht mehr benötigt. Falls eine Datei "Kompetenz_Erlaeuterung.rtm" im Verzeichnis der Reportvorlage gefunden wird, wird diese automatsich am Ende jedes Zeugnisses geladen.</w:t>
+        <w:t>Separate Vorlage "GS-</w:t>
+      </w:r>
+      <w:proofErr w:type="spellStart"/>
+      <w:r>
+        <w:t>AnkreuzZeugnis_Mit_Erlaeuterung.rtm</w:t>
+      </w:r>
+      <w:proofErr w:type="spellEnd"/>
+      <w:r>
+        <w:t>" (für Ausgabe eines Erläuterungsblattes am Ende) wird nicht mehr benötigt. Falls eine Datei "</w:t>
+      </w:r>
+      <w:proofErr w:type="spellStart"/>
+      <w:r>
+        <w:t>Kompetenz_Erlaeuterung.rtm</w:t>
+      </w:r>
+      <w:proofErr w:type="spellEnd"/>
+      <w:r>
+        <w:t xml:space="preserve">" im Verzeichnis der Reportvorlage gefunden wird, wird diese </w:t>
+      </w:r>
+      <w:proofErr w:type="spellStart"/>
+      <w:r>
+        <w:t>automatsich</w:t>
+      </w:r>
+      <w:proofErr w:type="spellEnd"/>
+      <w:r>
+        <w:t xml:space="preserve"> am Ende jedes Zeugnisses geladen.</w:t>
       </w:r>
     </w:p>
     <w:p/>
@@ -609,7 +843,6 @@
           <w:sz w:val="24"/>
           <w:szCs w:val="24"/>
         </w:rPr>
-        <w:lastRenderedPageBreak/>
         <w:t>2020_06_06 Erstes Release</w:t>
       </w:r>
     </w:p>
@@ -625,7 +858,15 @@
     </w:p>
     <w:p>
       <w:r>
-        <w:t>Erste Versionen der Lernstandsberichte für Seiteneinsteiger wurde bereitgestellt.</w:t>
+        <w:t xml:space="preserve">Erste Versionen der </w:t>
+      </w:r>
+      <w:proofErr w:type="spellStart"/>
+      <w:r>
+        <w:t>Lernstandsberichte</w:t>
+      </w:r>
+      <w:proofErr w:type="spellEnd"/>
+      <w:r>
+        <w:t xml:space="preserve"> für Seiteneinsteiger wurde bereitgestellt.</w:t>
       </w:r>
     </w:p>
     <w:p>
@@ -646,6 +887,119 @@
 <file path=word/numbering.xml><?xml version="1.0" encoding="utf-8"?>
 <w:numbering xmlns:wpc="http://schemas.microsoft.com/office/word/2010/wordprocessingCanvas" xmlns:cx="http://schemas.microsoft.com/office/drawing/2014/chartex" xmlns:cx1="http://schemas.microsoft.com/office/drawing/2015/9/8/chartex" xmlns:cx2="http://schemas.microsoft.com/office/drawing/2015/10/21/chartex" xmlns:cx3="http://schemas.microsoft.com/office/drawing/2016/5/9/chartex" xmlns:cx4="http://schemas.microsoft.com/office/drawing/2016/5/10/chartex" xmlns:cx5="http://schemas.microsoft.com/office/drawing/2016/5/11/chartex" xmlns:cx6="http://schemas.microsoft.com/office/drawing/2016/5/12/chartex" xmlns:cx7="http://schemas.microsoft.com/office/drawing/2016/5/13/chartex" xmlns:cx8="http://schemas.microsoft.com/office/drawing/2016/5/14/chartex" xmlns:mc="http://schemas.openxmlformats.org/markup-compatibility/2006" xmlns:aink="http://schemas.microsoft.com/office/drawing/2016/ink" xmlns:am3d="http://schemas.microsoft.com/office/drawing/2017/model3d" xmlns:o="urn:schemas-microsoft-com:office:office" xmlns:oel="http://schemas.microsoft.com/office/2019/extlst" xmlns:r="http://schemas.openxmlformats.org/officeDocument/2006/relationships" xmlns:m="http://schemas.openxmlformats.org/officeDocument/2006/math" xmlns:v="urn:schemas-microsoft-com:vml" xmlns:wp14="http://schemas.microsoft.com/office/word/2010/wordprocessingDrawing" xmlns:wp="http://schemas.openxmlformats.org/drawingml/2006/wordprocessingDrawing" xmlns:w10="urn:schemas-microsoft-com:office:word" xmlns:w="http://schemas.openxmlformats.org/wordprocessingml/2006/main" xmlns:w14="http://schemas.microsoft.com/office/word/2010/wordml" xmlns:w15="http://schemas.microsoft.com/office/word/2012/wordml" xmlns:w16cex="http://schemas.microsoft.com/office/word/2018/wordml/cex" xmlns:w16cid="http://schemas.microsoft.com/office/word/2016/wordml/cid" xmlns:w16="http://schemas.microsoft.com/office/word/2018/wordml" xmlns:w16du="http://schemas.microsoft.com/office/word/2023/wordml/word16du" xmlns:w16sdtdh="http://schemas.microsoft.com/office/word/2020/wordml/sdtdatahash" xmlns:w16se="http://schemas.microsoft.com/office/word/2015/wordml/symex" xmlns:wpg="http://schemas.microsoft.com/office/word/2010/wordprocessingGroup" xmlns:wpi="http://schemas.microsoft.com/office/word/2010/wordprocessingInk" xmlns:wne="http://schemas.microsoft.com/office/word/2006/wordml" xmlns:wps="http://schemas.microsoft.com/office/word/2010/wordprocessingShape" mc:Ignorable="w14 w15 w16se w16cid w16 w16cex w16sdtdh wp14">
   <w:abstractNum w:abstractNumId="0" w15:restartNumberingAfterBreak="0">
+    <w:nsid w:val="0D69281C"/>
+    <w:multiLevelType w:val="hybridMultilevel"/>
+    <w:tmpl w:val="EEE442B2"/>
+    <w:lvl w:ilvl="0" w:tplc="04070001">
+      <w:start w:val="1"/>
+      <w:numFmt w:val="bullet"/>
+      <w:lvlText w:val=""/>
+      <w:lvlJc w:val="left"/>
+      <w:pPr>
+        <w:ind w:left="720" w:hanging="360"/>
+      </w:pPr>
+      <w:rPr>
+        <w:rFonts w:ascii="Symbol" w:hAnsi="Symbol" w:hint="default"/>
+      </w:rPr>
+    </w:lvl>
+    <w:lvl w:ilvl="1" w:tplc="04070003" w:tentative="1">
+      <w:start w:val="1"/>
+      <w:numFmt w:val="bullet"/>
+      <w:lvlText w:val="o"/>
+      <w:lvlJc w:val="left"/>
+      <w:pPr>
+        <w:ind w:left="1440" w:hanging="360"/>
+      </w:pPr>
+      <w:rPr>
+        <w:rFonts w:ascii="Courier New" w:hAnsi="Courier New" w:cs="Courier New" w:hint="default"/>
+      </w:rPr>
+    </w:lvl>
+    <w:lvl w:ilvl="2" w:tplc="04070005" w:tentative="1">
+      <w:start w:val="1"/>
+      <w:numFmt w:val="bullet"/>
+      <w:lvlText w:val=""/>
+      <w:lvlJc w:val="left"/>
+      <w:pPr>
+        <w:ind w:left="2160" w:hanging="360"/>
+      </w:pPr>
+      <w:rPr>
+        <w:rFonts w:ascii="Wingdings" w:hAnsi="Wingdings" w:hint="default"/>
+      </w:rPr>
+    </w:lvl>
+    <w:lvl w:ilvl="3" w:tplc="04070001" w:tentative="1">
+      <w:start w:val="1"/>
+      <w:numFmt w:val="bullet"/>
+      <w:lvlText w:val=""/>
+      <w:lvlJc w:val="left"/>
+      <w:pPr>
+        <w:ind w:left="2880" w:hanging="360"/>
+      </w:pPr>
+      <w:rPr>
+        <w:rFonts w:ascii="Symbol" w:hAnsi="Symbol" w:hint="default"/>
+      </w:rPr>
+    </w:lvl>
+    <w:lvl w:ilvl="4" w:tplc="04070003" w:tentative="1">
+      <w:start w:val="1"/>
+      <w:numFmt w:val="bullet"/>
+      <w:lvlText w:val="o"/>
+      <w:lvlJc w:val="left"/>
+      <w:pPr>
+        <w:ind w:left="3600" w:hanging="360"/>
+      </w:pPr>
+      <w:rPr>
+        <w:rFonts w:ascii="Courier New" w:hAnsi="Courier New" w:cs="Courier New" w:hint="default"/>
+      </w:rPr>
+    </w:lvl>
+    <w:lvl w:ilvl="5" w:tplc="04070005" w:tentative="1">
+      <w:start w:val="1"/>
+      <w:numFmt w:val="bullet"/>
+      <w:lvlText w:val=""/>
+      <w:lvlJc w:val="left"/>
+      <w:pPr>
+        <w:ind w:left="4320" w:hanging="360"/>
+      </w:pPr>
+      <w:rPr>
+        <w:rFonts w:ascii="Wingdings" w:hAnsi="Wingdings" w:hint="default"/>
+      </w:rPr>
+    </w:lvl>
+    <w:lvl w:ilvl="6" w:tplc="04070001" w:tentative="1">
+      <w:start w:val="1"/>
+      <w:numFmt w:val="bullet"/>
+      <w:lvlText w:val=""/>
+      <w:lvlJc w:val="left"/>
+      <w:pPr>
+        <w:ind w:left="5040" w:hanging="360"/>
+      </w:pPr>
+      <w:rPr>
+        <w:rFonts w:ascii="Symbol" w:hAnsi="Symbol" w:hint="default"/>
+      </w:rPr>
+    </w:lvl>
+    <w:lvl w:ilvl="7" w:tplc="04070003" w:tentative="1">
+      <w:start w:val="1"/>
+      <w:numFmt w:val="bullet"/>
+      <w:lvlText w:val="o"/>
+      <w:lvlJc w:val="left"/>
+      <w:pPr>
+        <w:ind w:left="5760" w:hanging="360"/>
+      </w:pPr>
+      <w:rPr>
+        <w:rFonts w:ascii="Courier New" w:hAnsi="Courier New" w:cs="Courier New" w:hint="default"/>
+      </w:rPr>
+    </w:lvl>
+    <w:lvl w:ilvl="8" w:tplc="04070005" w:tentative="1">
+      <w:start w:val="1"/>
+      <w:numFmt w:val="bullet"/>
+      <w:lvlText w:val=""/>
+      <w:lvlJc w:val="left"/>
+      <w:pPr>
+        <w:ind w:left="6480" w:hanging="360"/>
+      </w:pPr>
+      <w:rPr>
+        <w:rFonts w:ascii="Wingdings" w:hAnsi="Wingdings" w:hint="default"/>
+      </w:rPr>
+    </w:lvl>
+  </w:abstractNum>
+  <w:abstractNum w:abstractNumId="1" w15:restartNumberingAfterBreak="0">
     <w:nsid w:val="2E785EB8"/>
     <w:multiLevelType w:val="hybridMultilevel"/>
     <w:tmpl w:val="17C66FEA"/>
@@ -758,7 +1112,7 @@
       </w:rPr>
     </w:lvl>
   </w:abstractNum>
-  <w:abstractNum w:abstractNumId="1" w15:restartNumberingAfterBreak="0">
+  <w:abstractNum w:abstractNumId="2" w15:restartNumberingAfterBreak="0">
     <w:nsid w:val="6A7A1158"/>
     <w:multiLevelType w:val="hybridMultilevel"/>
     <w:tmpl w:val="0B948224"/>
@@ -871,7 +1225,7 @@
       </w:rPr>
     </w:lvl>
   </w:abstractNum>
-  <w:abstractNum w:abstractNumId="2" w15:restartNumberingAfterBreak="0">
+  <w:abstractNum w:abstractNumId="3" w15:restartNumberingAfterBreak="0">
     <w:nsid w:val="784008A0"/>
     <w:multiLevelType w:val="hybridMultilevel"/>
     <w:tmpl w:val="3ED84612"/>
@@ -985,13 +1339,16 @@
     </w:lvl>
   </w:abstractNum>
   <w:num w:numId="1" w16cid:durableId="1267352457">
-    <w:abstractNumId w:val="0"/>
+    <w:abstractNumId w:val="1"/>
   </w:num>
   <w:num w:numId="2" w16cid:durableId="1480999079">
+    <w:abstractNumId w:val="3"/>
+  </w:num>
+  <w:num w:numId="3" w16cid:durableId="1447046552">
     <w:abstractNumId w:val="2"/>
   </w:num>
-  <w:num w:numId="3" w16cid:durableId="1447046552">
-    <w:abstractNumId w:val="1"/>
+  <w:num w:numId="4" w16cid:durableId="399716258">
+    <w:abstractNumId w:val="0"/>
   </w:num>
 </w:numbering>
 </file>

</xml_diff>

<commit_message>
Floskel für FSP im Bildungsgang LE und GB angepasst
</commit_message>
<xml_diff>
--- a/Versionsgeschichte Grundschulzeugnisse.docx
+++ b/Versionsgeschichte Grundschulzeugnisse.docx
@@ -61,6 +61,179 @@
     </w:p>
     <w:p>
       <w:r>
+        <w:t>Alle Zeugnisse</w:t>
+      </w:r>
+    </w:p>
+    <w:p>
+      <w:pPr>
+        <w:pStyle w:val="Listenabsatz"/>
+        <w:numPr>
+          <w:ilvl w:val="0"/>
+          <w:numId w:val="5"/>
+        </w:numPr>
+        <w:rPr>
+          <w:sz w:val="20"/>
+          <w:szCs w:val="20"/>
+        </w:rPr>
+      </w:pPr>
+      <w:r>
+        <w:t>Die Floskel für SuS mit Förderschwerpunkt wurde angepasst:</w:t>
+      </w:r>
+      <w:r>
+        <w:br/>
+        <w:t xml:space="preserve">FSP: Lernen + zieldifferent: </w:t>
+      </w:r>
+      <w:r>
+        <w:br/>
+      </w:r>
+      <w:r>
+        <w:rPr>
+          <w:sz w:val="20"/>
+          <w:szCs w:val="20"/>
+        </w:rPr>
+        <w:t>„… wurde im Förderschwerpunkt Lernen … im zieldifferenten Bildungsgang Lernen….“</w:t>
+      </w:r>
+      <w:r>
+        <w:rPr>
+          <w:sz w:val="20"/>
+          <w:szCs w:val="20"/>
+        </w:rPr>
+        <w:br/>
+      </w:r>
+      <w:r>
+        <w:t xml:space="preserve">FSP: geistige Entwicklung + zieldifferent: </w:t>
+      </w:r>
+      <w:r>
+        <w:br/>
+      </w:r>
+      <w:r>
+        <w:rPr>
+          <w:sz w:val="20"/>
+          <w:szCs w:val="20"/>
+        </w:rPr>
+        <w:t xml:space="preserve">„… Förderschwerpunkt </w:t>
+      </w:r>
+      <w:r>
+        <w:rPr>
+          <w:sz w:val="20"/>
+          <w:szCs w:val="20"/>
+        </w:rPr>
+        <w:t>geistige Entwicklung</w:t>
+      </w:r>
+      <w:r>
+        <w:rPr>
+          <w:sz w:val="20"/>
+          <w:szCs w:val="20"/>
+        </w:rPr>
+        <w:t xml:space="preserve"> … zieldifferenten Bildungsgang </w:t>
+      </w:r>
+      <w:r>
+        <w:rPr>
+          <w:sz w:val="20"/>
+          <w:szCs w:val="20"/>
+        </w:rPr>
+        <w:t>geistige Entwicklung</w:t>
+      </w:r>
+      <w:r>
+        <w:rPr>
+          <w:sz w:val="20"/>
+          <w:szCs w:val="20"/>
+        </w:rPr>
+        <w:t>….“</w:t>
+      </w:r>
+      <w:r>
+        <w:rPr>
+          <w:sz w:val="20"/>
+          <w:szCs w:val="20"/>
+        </w:rPr>
+        <w:br/>
+      </w:r>
+      <w:r>
+        <w:t>Sonst:</w:t>
+      </w:r>
+      <w:r>
+        <w:t xml:space="preserve"> </w:t>
+      </w:r>
+      <w:r>
+        <w:br/>
+      </w:r>
+      <w:r>
+        <w:rPr>
+          <w:sz w:val="20"/>
+          <w:szCs w:val="20"/>
+        </w:rPr>
+        <w:t xml:space="preserve">„… Förderschwerpunkt </w:t>
+      </w:r>
+      <w:r>
+        <w:rPr>
+          <w:sz w:val="20"/>
+          <w:szCs w:val="20"/>
+        </w:rPr>
+        <w:t>xxx</w:t>
+      </w:r>
+      <w:r>
+        <w:rPr>
+          <w:sz w:val="20"/>
+          <w:szCs w:val="20"/>
+        </w:rPr>
+        <w:t xml:space="preserve"> … </w:t>
+      </w:r>
+      <w:r>
+        <w:rPr>
+          <w:sz w:val="20"/>
+          <w:szCs w:val="20"/>
+        </w:rPr>
+        <w:t>im (</w:t>
+      </w:r>
+      <w:r>
+        <w:rPr>
+          <w:sz w:val="20"/>
+          <w:szCs w:val="20"/>
+        </w:rPr>
+        <w:t>zieldifferenten</w:t>
+      </w:r>
+      <w:r>
+        <w:rPr>
+          <w:sz w:val="20"/>
+          <w:szCs w:val="20"/>
+        </w:rPr>
+        <w:t>)</w:t>
+      </w:r>
+      <w:r>
+        <w:rPr>
+          <w:sz w:val="20"/>
+          <w:szCs w:val="20"/>
+        </w:rPr>
+        <w:t xml:space="preserve"> Bildungsgang </w:t>
+      </w:r>
+      <w:r>
+        <w:rPr>
+          <w:sz w:val="20"/>
+          <w:szCs w:val="20"/>
+        </w:rPr>
+        <w:t>Grundschule</w:t>
+      </w:r>
+      <w:r>
+        <w:rPr>
+          <w:sz w:val="20"/>
+          <w:szCs w:val="20"/>
+        </w:rPr>
+        <w:t>….“</w:t>
+      </w:r>
+      <w:r>
+        <w:rPr>
+          <w:sz w:val="20"/>
+          <w:szCs w:val="20"/>
+        </w:rPr>
+        <w:br/>
+      </w:r>
+      <w:r>
+        <w:t>Hinweis: Lernen und geistige Entwicklung muss für den zieldifferenten Bildungsgang als FSP1 eingetragen sein.</w:t>
+      </w:r>
+    </w:p>
+    <w:p/>
+    <w:p>
+      <w:r>
         <w:t>GS-AnkreuzZeugnis_mit_Notenblock.rtm</w:t>
       </w:r>
     </w:p>
@@ -422,7 +595,6 @@
     </w:p>
     <w:p>
       <w:r>
-        <w:lastRenderedPageBreak/>
         <w:t>Wenn für ASV keine Ankreuzkompetenzen vorhanden waren, sondern nur ein Bemerkungstext, so wurde die Überschrift für ASV nicht korrekt dargestellt. Das ist nun behoben.</w:t>
       </w:r>
     </w:p>
@@ -561,6 +733,7 @@
           <w:b/>
           <w:bCs/>
         </w:rPr>
+        <w:lastRenderedPageBreak/>
         <w:t>GS-HybridZeugnis.rtm</w:t>
       </w:r>
     </w:p>
@@ -607,7 +780,6 @@
           <w:sz w:val="24"/>
           <w:szCs w:val="24"/>
         </w:rPr>
-        <w:lastRenderedPageBreak/>
         <w:t>Version 15.6.2020</w:t>
       </w:r>
     </w:p>
@@ -928,7 +1100,7 @@
   <w:abstractNum w:abstractNumId="2" w15:restartNumberingAfterBreak="0">
     <w:nsid w:val="47AE1D75"/>
     <w:multiLevelType w:val="hybridMultilevel"/>
-    <w:tmpl w:val="7F9C1D70"/>
+    <w:tmpl w:val="EF041546"/>
     <w:lvl w:ilvl="0" w:tplc="04070001">
       <w:start w:val="1"/>
       <w:numFmt w:val="bullet"/>

</xml_diff>

<commit_message>
Steuerung von Abständen über Ini-Datei
Der Abstand nach dem Notenblock kann nun über die Inidatei angepasst
werden.
</commit_message>
<xml_diff>
--- a/Versionsgeschichte Grundschulzeugnisse.docx
+++ b/Versionsgeschichte Grundschulzeugnisse.docx
@@ -40,6 +40,57 @@
           <w:szCs w:val="24"/>
         </w:rPr>
         <w:t>Version xx.xx.2023</w:t>
+      </w:r>
+    </w:p>
+    <w:p>
+      <w:r>
+        <w:t>GS-Textzeugnisse</w:t>
+      </w:r>
+    </w:p>
+    <w:p>
+      <w:pPr>
+        <w:pStyle w:val="Listenabsatz"/>
+        <w:numPr>
+          <w:ilvl w:val="0"/>
+          <w:numId w:val="6"/>
+        </w:numPr>
+      </w:pPr>
+      <w:r>
+        <w:t xml:space="preserve">Der Abstand nach dem Notenblock kann nun über die </w:t>
+      </w:r>
+      <w:proofErr w:type="spellStart"/>
+      <w:r>
+        <w:t>Ini</w:t>
+      </w:r>
+      <w:proofErr w:type="spellEnd"/>
+      <w:r>
+        <w:t xml:space="preserve">-Datei gesetzt werden. Dies ist vor allem für einseitige Zeugnisse der Jahrgangstufe 4.2 sinnvoll. </w:t>
+      </w:r>
+      <w:r>
+        <w:br/>
+        <w:t xml:space="preserve">Konkrete Angabe in der </w:t>
+      </w:r>
+      <w:proofErr w:type="spellStart"/>
+      <w:r>
+        <w:t>Ini</w:t>
+      </w:r>
+      <w:proofErr w:type="spellEnd"/>
+      <w:r>
+        <w:t>-Datei:</w:t>
+      </w:r>
+      <w:r>
+        <w:br/>
+      </w:r>
+      <w:proofErr w:type="spellStart"/>
+      <w:r>
+        <w:t>AbstandNachNotenblock</w:t>
+      </w:r>
+      <w:proofErr w:type="spellEnd"/>
+      <w:r>
+        <w:t>=</w:t>
+      </w:r>
+      <w:r>
+        <w:t>15</w:t>
       </w:r>
     </w:p>
     <w:p>
@@ -111,120 +162,89 @@
           <w:sz w:val="20"/>
           <w:szCs w:val="20"/>
         </w:rPr>
-        <w:t xml:space="preserve">„… Förderschwerpunkt </w:t>
+        <w:t>„… Förderschwerpunkt geistige Entwicklung … zieldifferenten Bildungsgang geistige Entwicklung….“</w:t>
       </w:r>
       <w:r>
         <w:rPr>
           <w:sz w:val="20"/>
           <w:szCs w:val="20"/>
         </w:rPr>
-        <w:t>geistige Entwicklung</w:t>
+        <w:br/>
+      </w:r>
+      <w:r>
+        <w:t xml:space="preserve">Sonst: </w:t>
+      </w:r>
+      <w:r>
+        <w:br/>
       </w:r>
       <w:r>
         <w:rPr>
           <w:sz w:val="20"/>
           <w:szCs w:val="20"/>
         </w:rPr>
-        <w:t xml:space="preserve"> … zieldifferenten Bildungsgang </w:t>
+        <w:t xml:space="preserve">„… Förderschwerpunkt </w:t>
       </w:r>
       <w:r>
         <w:rPr>
           <w:sz w:val="20"/>
           <w:szCs w:val="20"/>
         </w:rPr>
-        <w:t>geistige Entwicklung</w:t>
+        <w:t>xxx</w:t>
       </w:r>
       <w:r>
         <w:rPr>
           <w:sz w:val="20"/>
           <w:szCs w:val="20"/>
         </w:rPr>
-        <w:t>….“</w:t>
+        <w:t xml:space="preserve"> … </w:t>
       </w:r>
       <w:r>
         <w:rPr>
           <w:sz w:val="20"/>
           <w:szCs w:val="20"/>
         </w:rPr>
-        <w:br/>
-      </w:r>
-      <w:r>
-        <w:t>Sonst:</w:t>
-      </w:r>
-      <w:r>
-        <w:t xml:space="preserve"> </w:t>
-      </w:r>
-      <w:r>
-        <w:br/>
+        <w:t>im (</w:t>
       </w:r>
       <w:r>
         <w:rPr>
           <w:sz w:val="20"/>
           <w:szCs w:val="20"/>
         </w:rPr>
-        <w:t xml:space="preserve">„… Förderschwerpunkt </w:t>
+        <w:t>zieldifferenten</w:t>
       </w:r>
       <w:r>
         <w:rPr>
           <w:sz w:val="20"/>
           <w:szCs w:val="20"/>
         </w:rPr>
-        <w:t>xxx</w:t>
+        <w:t>)</w:t>
       </w:r>
       <w:r>
         <w:rPr>
           <w:sz w:val="20"/>
           <w:szCs w:val="20"/>
         </w:rPr>
-        <w:t xml:space="preserve"> … </w:t>
+        <w:t xml:space="preserve"> Bildungsgang </w:t>
       </w:r>
       <w:r>
         <w:rPr>
           <w:sz w:val="20"/>
           <w:szCs w:val="20"/>
         </w:rPr>
-        <w:t>im (</w:t>
+        <w:t>Grundschule</w:t>
       </w:r>
       <w:r>
         <w:rPr>
           <w:sz w:val="20"/>
           <w:szCs w:val="20"/>
         </w:rPr>
-        <w:t>zieldifferenten</w:t>
+        <w:t>….“</w:t>
       </w:r>
       <w:r>
         <w:rPr>
           <w:sz w:val="20"/>
           <w:szCs w:val="20"/>
         </w:rPr>
-        <w:t>)</w:t>
-      </w:r>
-      <w:r>
-        <w:rPr>
-          <w:sz w:val="20"/>
-          <w:szCs w:val="20"/>
-        </w:rPr>
-        <w:t xml:space="preserve"> Bildungsgang </w:t>
-      </w:r>
-      <w:r>
-        <w:rPr>
-          <w:sz w:val="20"/>
-          <w:szCs w:val="20"/>
-        </w:rPr>
-        <w:t>Grundschule</w:t>
-      </w:r>
-      <w:r>
-        <w:rPr>
-          <w:sz w:val="20"/>
-          <w:szCs w:val="20"/>
-        </w:rPr>
-        <w:t>….“</w:t>
-      </w:r>
-      <w:r>
-        <w:rPr>
-          <w:sz w:val="20"/>
-          <w:szCs w:val="20"/>
-        </w:rPr>
         <w:br/>
       </w:r>
       <w:r>
@@ -234,8 +254,13 @@
     <w:p/>
     <w:p>
       <w:r>
-        <w:t>GS-AnkreuzZeugnis_mit_Notenblock.rtm</w:t>
-      </w:r>
+        <w:t>GS-</w:t>
+      </w:r>
+      <w:proofErr w:type="spellStart"/>
+      <w:r>
+        <w:t>AnkreuzZeugnis_mit_Notenblock.rtm</w:t>
+      </w:r>
+      <w:proofErr w:type="spellEnd"/>
     </w:p>
     <w:p>
       <w:pPr>
@@ -303,12 +328,21 @@
           <w:bCs/>
         </w:rPr>
       </w:pPr>
-      <w:r>
-        <w:rPr>
-          <w:b/>
-          <w:bCs/>
-        </w:rPr>
-        <w:t>Ini-Datei</w:t>
+      <w:proofErr w:type="spellStart"/>
+      <w:r>
+        <w:rPr>
+          <w:b/>
+          <w:bCs/>
+        </w:rPr>
+        <w:t>Ini</w:t>
+      </w:r>
+      <w:proofErr w:type="spellEnd"/>
+      <w:r>
+        <w:rPr>
+          <w:b/>
+          <w:bCs/>
+        </w:rPr>
+        <w:t>-Datei</w:t>
       </w:r>
       <w:r>
         <w:rPr>
@@ -342,7 +376,15 @@
         </w:numPr>
       </w:pPr>
       <w:r>
-        <w:t xml:space="preserve">Das Layout der Ini-Dateien wurde überarbeitet. Es wurden Erläuterungen zu den einzelnen Optionen hinzugefügt. </w:t>
+        <w:t xml:space="preserve">Das Layout der </w:t>
+      </w:r>
+      <w:proofErr w:type="spellStart"/>
+      <w:r>
+        <w:t>Ini</w:t>
+      </w:r>
+      <w:proofErr w:type="spellEnd"/>
+      <w:r>
+        <w:t xml:space="preserve">-Dateien wurde überarbeitet. Es wurden Erläuterungen zu den einzelnen Optionen hinzugefügt. </w:t>
       </w:r>
     </w:p>
     <w:p>
@@ -353,8 +395,13 @@
           <w:numId w:val="3"/>
         </w:numPr>
       </w:pPr>
-      <w:r>
-        <w:t xml:space="preserve">Ini-Dateien der Vorgängerversion können ebenso weiterhin verwendet werden. </w:t>
+      <w:proofErr w:type="spellStart"/>
+      <w:r>
+        <w:t>Ini</w:t>
+      </w:r>
+      <w:proofErr w:type="spellEnd"/>
+      <w:r>
+        <w:t xml:space="preserve">-Dateien der Vorgängerversion können ebenso weiterhin verwendet werden. </w:t>
       </w:r>
     </w:p>
     <w:p/>
@@ -370,8 +417,17 @@
           <w:b/>
           <w:bCs/>
         </w:rPr>
-        <w:t>GS-AnkreuzZeugnis.rtm</w:t>
-      </w:r>
+        <w:t>GS-</w:t>
+      </w:r>
+      <w:proofErr w:type="spellStart"/>
+      <w:r>
+        <w:rPr>
+          <w:b/>
+          <w:bCs/>
+        </w:rPr>
+        <w:t>AnkreuzZeugnis.rtm</w:t>
+      </w:r>
+      <w:proofErr w:type="spellEnd"/>
     </w:p>
     <w:p>
       <w:pPr>
@@ -439,7 +495,16 @@
         </w:numPr>
       </w:pPr>
       <w:r>
-        <w:t>Der Jahrgang wird je nach Angabe in der Ini-Datei nun auch für zieldifferente SuS ausgegeben</w:t>
+        <w:lastRenderedPageBreak/>
+        <w:t xml:space="preserve">Der Jahrgang wird je nach Angabe in der </w:t>
+      </w:r>
+      <w:proofErr w:type="spellStart"/>
+      <w:r>
+        <w:t>Ini</w:t>
+      </w:r>
+      <w:proofErr w:type="spellEnd"/>
+      <w:r>
+        <w:t>-Datei nun auch für zieldifferente SuS ausgegeben</w:t>
       </w:r>
       <w:r>
         <w:t>.</w:t>
@@ -458,8 +523,17 @@
           <w:b/>
           <w:bCs/>
         </w:rPr>
-        <w:t>GS-Lernstandsbericht_Hybridform.rtm</w:t>
-      </w:r>
+        <w:t>GS-</w:t>
+      </w:r>
+      <w:proofErr w:type="spellStart"/>
+      <w:r>
+        <w:rPr>
+          <w:b/>
+          <w:bCs/>
+        </w:rPr>
+        <w:t>Lernstandsbericht_Hybridform.rtm</w:t>
+      </w:r>
+      <w:proofErr w:type="spellEnd"/>
       <w:r>
         <w:rPr>
           <w:b/>
@@ -479,8 +553,17 @@
           <w:b/>
           <w:bCs/>
         </w:rPr>
-        <w:t>GS-Lernstandsbericht_Hybridform.rtm</w:t>
-      </w:r>
+        <w:t>GS-</w:t>
+      </w:r>
+      <w:proofErr w:type="spellStart"/>
+      <w:r>
+        <w:rPr>
+          <w:b/>
+          <w:bCs/>
+        </w:rPr>
+        <w:t>Lernstandsbericht_Hybridform.rtm</w:t>
+      </w:r>
+      <w:proofErr w:type="spellEnd"/>
     </w:p>
     <w:p>
       <w:pPr>
@@ -499,9 +582,11 @@
       <w:r>
         <w:t xml:space="preserve">assus „xxx besucht seit </w:t>
       </w:r>
+      <w:proofErr w:type="spellStart"/>
       <w:r>
         <w:t>dd.mm.jjjj</w:t>
       </w:r>
+      <w:proofErr w:type="spellEnd"/>
       <w:r>
         <w:t xml:space="preserve"> eine deutsche Schule“ wurde </w:t>
       </w:r>
@@ -648,8 +733,13 @@
     </w:p>
     <w:p>
       <w:r>
-        <w:t>ZusammenhaltenE2=Deutsch;Englisch;Mathematik</w:t>
-      </w:r>
+        <w:t>ZusammenhaltenE2=</w:t>
+      </w:r>
+      <w:proofErr w:type="spellStart"/>
+      <w:r>
+        <w:t>Deutsch;Englisch;Mathematik</w:t>
+      </w:r>
+      <w:proofErr w:type="spellEnd"/>
     </w:p>
     <w:p>
       <w:r>
@@ -663,8 +753,13 @@
     </w:p>
     <w:p>
       <w:r>
-        <w:t>ZusammenhaltenE2=Deutsch(einzeln);Englisch;Mathematik</w:t>
-      </w:r>
+        <w:t>ZusammenhaltenE2=Deutsch(einzeln);</w:t>
+      </w:r>
+      <w:proofErr w:type="spellStart"/>
+      <w:r>
+        <w:t>Englisch;Mathematik</w:t>
+      </w:r>
+      <w:proofErr w:type="spellEnd"/>
     </w:p>
     <w:p>
       <w:r>
@@ -712,12 +807,38 @@
           <w:b/>
           <w:bCs/>
         </w:rPr>
-        <w:t>GS-Lernstandsbericht_Hybridform.rtm</w:t>
-      </w:r>
-    </w:p>
-    <w:p>
-      <w:r>
-        <w:t>Der zweispaltige "Notenblock" wurde komplett entfernt. Das hat zur Folge, dass die Bereiche [Notenzeugnisreihenfolge_Links] und [Notenzeugnisreihenfolge_Rechts] in der Konfigurationsdatei nicht mehr benötigt werden. Auch der Eintrag "Noten2SpaltigAbJahrgang=" im Bereich [Optionen] wird nicht mehr benötigt.</w:t>
+        <w:lastRenderedPageBreak/>
+        <w:t>GS-</w:t>
+      </w:r>
+      <w:proofErr w:type="spellStart"/>
+      <w:r>
+        <w:rPr>
+          <w:b/>
+          <w:bCs/>
+        </w:rPr>
+        <w:t>Lernstandsbericht_Hybridform.rtm</w:t>
+      </w:r>
+      <w:proofErr w:type="spellEnd"/>
+    </w:p>
+    <w:p>
+      <w:r>
+        <w:t>Der zweispaltige "Notenblock" wurde komplett entfernt. Das hat zur Folge, dass die Bereiche [</w:t>
+      </w:r>
+      <w:proofErr w:type="spellStart"/>
+      <w:r>
+        <w:t>Notenzeugnisreihenfolge_Links</w:t>
+      </w:r>
+      <w:proofErr w:type="spellEnd"/>
+      <w:r>
+        <w:t>] und [</w:t>
+      </w:r>
+      <w:proofErr w:type="spellStart"/>
+      <w:r>
+        <w:t>Notenzeugnisreihenfolge_Rechts</w:t>
+      </w:r>
+      <w:proofErr w:type="spellEnd"/>
+      <w:r>
+        <w:t>] in der Konfigurationsdatei nicht mehr benötigt werden. Auch der Eintrag "Noten2SpaltigAbJahrgang=" im Bereich [Optionen] wird nicht mehr benötigt.</w:t>
       </w:r>
     </w:p>
     <w:p/>
@@ -733,9 +854,17 @@
           <w:b/>
           <w:bCs/>
         </w:rPr>
-        <w:lastRenderedPageBreak/>
-        <w:t>GS-HybridZeugnis.rtm</w:t>
-      </w:r>
+        <w:t>GS-</w:t>
+      </w:r>
+      <w:proofErr w:type="spellStart"/>
+      <w:r>
+        <w:rPr>
+          <w:b/>
+          <w:bCs/>
+        </w:rPr>
+        <w:t>HybridZeugnis.rtm</w:t>
+      </w:r>
+      <w:proofErr w:type="spellEnd"/>
     </w:p>
     <w:p>
       <w:r>
@@ -755,12 +884,37 @@
           <w:b/>
           <w:bCs/>
         </w:rPr>
-        <w:t>GS-AnkreuzZeugnis.rtm</w:t>
-      </w:r>
-    </w:p>
-    <w:p>
-      <w:r>
-        <w:t>Die Vorlage erkennt nun automatisch, ob ein zusätzlicher Subreport "Kompetenz_Erlaeuterung.rtm" (mit Erläuterungen zu den Kompetenzstufen) vorhanden ist und fügt diesen dann als zusätzliches Blatt an. Die Vorlage "GS-AnkreuzZeugnis_Mit_Erlaeuterung.rtm" wird nicht mehr benötigt.</w:t>
+        <w:t>GS-</w:t>
+      </w:r>
+      <w:proofErr w:type="spellStart"/>
+      <w:r>
+        <w:rPr>
+          <w:b/>
+          <w:bCs/>
+        </w:rPr>
+        <w:t>AnkreuzZeugnis.rtm</w:t>
+      </w:r>
+      <w:proofErr w:type="spellEnd"/>
+    </w:p>
+    <w:p>
+      <w:r>
+        <w:t>Die Vorlage erkennt nun automatisch, ob ein zusätzlicher Subreport "</w:t>
+      </w:r>
+      <w:proofErr w:type="spellStart"/>
+      <w:r>
+        <w:t>Kompetenz_Erlaeuterung.rtm</w:t>
+      </w:r>
+      <w:proofErr w:type="spellEnd"/>
+      <w:r>
+        <w:t>" (mit Erläuterungen zu den Kompetenzstufen) vorhanden ist und fügt diesen dann als zusätzliches Blatt an. Die Vorlage "GS-</w:t>
+      </w:r>
+      <w:proofErr w:type="spellStart"/>
+      <w:r>
+        <w:t>AnkreuzZeugnis_Mit_Erlaeuterung.rtm</w:t>
+      </w:r>
+      <w:proofErr w:type="spellEnd"/>
+      <w:r>
+        <w:t>" wird nicht mehr benötigt.</w:t>
       </w:r>
     </w:p>
     <w:p/>
@@ -816,7 +970,31 @@
         </w:numPr>
       </w:pPr>
       <w:r>
-        <w:t>Separate Vorlage "GS-AnkreuzZeugnis_Mit_Erlaeuterung.rtm" (für Ausgabe eines Erläuterungsblattes am Ende) wird nicht mehr benötigt. Falls eine Datei "Kompetenz_Erlaeuterung.rtm" im Verzeichnis der Reportvorlage gefunden wird, wird diese automatsich am Ende jedes Zeugnisses geladen.</w:t>
+        <w:t>Separate Vorlage "GS-</w:t>
+      </w:r>
+      <w:proofErr w:type="spellStart"/>
+      <w:r>
+        <w:t>AnkreuzZeugnis_Mit_Erlaeuterung.rtm</w:t>
+      </w:r>
+      <w:proofErr w:type="spellEnd"/>
+      <w:r>
+        <w:t>" (für Ausgabe eines Erläuterungsblattes am Ende) wird nicht mehr benötigt. Falls eine Datei "</w:t>
+      </w:r>
+      <w:proofErr w:type="spellStart"/>
+      <w:r>
+        <w:t>Kompetenz_Erlaeuterung.rtm</w:t>
+      </w:r>
+      <w:proofErr w:type="spellEnd"/>
+      <w:r>
+        <w:t xml:space="preserve">" im Verzeichnis der Reportvorlage gefunden wird, wird diese </w:t>
+      </w:r>
+      <w:proofErr w:type="spellStart"/>
+      <w:r>
+        <w:t>automatsich</w:t>
+      </w:r>
+      <w:proofErr w:type="spellEnd"/>
+      <w:r>
+        <w:t xml:space="preserve"> am Ende jedes Zeugnisses geladen.</w:t>
       </w:r>
     </w:p>
     <w:p/>
@@ -851,7 +1029,15 @@
     </w:p>
     <w:p>
       <w:r>
-        <w:t>Erste Versionen der Lernstandsberichte für Seiteneinsteiger wurde bereitgestellt.</w:t>
+        <w:t xml:space="preserve">Erste Versionen der </w:t>
+      </w:r>
+      <w:proofErr w:type="spellStart"/>
+      <w:r>
+        <w:t>Lernstandsberichte</w:t>
+      </w:r>
+      <w:proofErr w:type="spellEnd"/>
+      <w:r>
+        <w:t xml:space="preserve"> für Seiteneinsteiger wurde bereitgestellt.</w:t>
       </w:r>
     </w:p>
     <w:p>
@@ -1211,6 +1397,119 @@
     </w:lvl>
   </w:abstractNum>
   <w:abstractNum w:abstractNumId="3" w15:restartNumberingAfterBreak="0">
+    <w:nsid w:val="53FF1F20"/>
+    <w:multiLevelType w:val="hybridMultilevel"/>
+    <w:tmpl w:val="710421B8"/>
+    <w:lvl w:ilvl="0" w:tplc="04070001">
+      <w:start w:val="1"/>
+      <w:numFmt w:val="bullet"/>
+      <w:lvlText w:val=""/>
+      <w:lvlJc w:val="left"/>
+      <w:pPr>
+        <w:ind w:left="720" w:hanging="360"/>
+      </w:pPr>
+      <w:rPr>
+        <w:rFonts w:ascii="Symbol" w:hAnsi="Symbol" w:hint="default"/>
+      </w:rPr>
+    </w:lvl>
+    <w:lvl w:ilvl="1" w:tplc="04070003" w:tentative="1">
+      <w:start w:val="1"/>
+      <w:numFmt w:val="bullet"/>
+      <w:lvlText w:val="o"/>
+      <w:lvlJc w:val="left"/>
+      <w:pPr>
+        <w:ind w:left="1440" w:hanging="360"/>
+      </w:pPr>
+      <w:rPr>
+        <w:rFonts w:ascii="Courier New" w:hAnsi="Courier New" w:cs="Courier New" w:hint="default"/>
+      </w:rPr>
+    </w:lvl>
+    <w:lvl w:ilvl="2" w:tplc="04070005" w:tentative="1">
+      <w:start w:val="1"/>
+      <w:numFmt w:val="bullet"/>
+      <w:lvlText w:val=""/>
+      <w:lvlJc w:val="left"/>
+      <w:pPr>
+        <w:ind w:left="2160" w:hanging="360"/>
+      </w:pPr>
+      <w:rPr>
+        <w:rFonts w:ascii="Wingdings" w:hAnsi="Wingdings" w:hint="default"/>
+      </w:rPr>
+    </w:lvl>
+    <w:lvl w:ilvl="3" w:tplc="04070001" w:tentative="1">
+      <w:start w:val="1"/>
+      <w:numFmt w:val="bullet"/>
+      <w:lvlText w:val=""/>
+      <w:lvlJc w:val="left"/>
+      <w:pPr>
+        <w:ind w:left="2880" w:hanging="360"/>
+      </w:pPr>
+      <w:rPr>
+        <w:rFonts w:ascii="Symbol" w:hAnsi="Symbol" w:hint="default"/>
+      </w:rPr>
+    </w:lvl>
+    <w:lvl w:ilvl="4" w:tplc="04070003" w:tentative="1">
+      <w:start w:val="1"/>
+      <w:numFmt w:val="bullet"/>
+      <w:lvlText w:val="o"/>
+      <w:lvlJc w:val="left"/>
+      <w:pPr>
+        <w:ind w:left="3600" w:hanging="360"/>
+      </w:pPr>
+      <w:rPr>
+        <w:rFonts w:ascii="Courier New" w:hAnsi="Courier New" w:cs="Courier New" w:hint="default"/>
+      </w:rPr>
+    </w:lvl>
+    <w:lvl w:ilvl="5" w:tplc="04070005" w:tentative="1">
+      <w:start w:val="1"/>
+      <w:numFmt w:val="bullet"/>
+      <w:lvlText w:val=""/>
+      <w:lvlJc w:val="left"/>
+      <w:pPr>
+        <w:ind w:left="4320" w:hanging="360"/>
+      </w:pPr>
+      <w:rPr>
+        <w:rFonts w:ascii="Wingdings" w:hAnsi="Wingdings" w:hint="default"/>
+      </w:rPr>
+    </w:lvl>
+    <w:lvl w:ilvl="6" w:tplc="04070001" w:tentative="1">
+      <w:start w:val="1"/>
+      <w:numFmt w:val="bullet"/>
+      <w:lvlText w:val=""/>
+      <w:lvlJc w:val="left"/>
+      <w:pPr>
+        <w:ind w:left="5040" w:hanging="360"/>
+      </w:pPr>
+      <w:rPr>
+        <w:rFonts w:ascii="Symbol" w:hAnsi="Symbol" w:hint="default"/>
+      </w:rPr>
+    </w:lvl>
+    <w:lvl w:ilvl="7" w:tplc="04070003" w:tentative="1">
+      <w:start w:val="1"/>
+      <w:numFmt w:val="bullet"/>
+      <w:lvlText w:val="o"/>
+      <w:lvlJc w:val="left"/>
+      <w:pPr>
+        <w:ind w:left="5760" w:hanging="360"/>
+      </w:pPr>
+      <w:rPr>
+        <w:rFonts w:ascii="Courier New" w:hAnsi="Courier New" w:cs="Courier New" w:hint="default"/>
+      </w:rPr>
+    </w:lvl>
+    <w:lvl w:ilvl="8" w:tplc="04070005" w:tentative="1">
+      <w:start w:val="1"/>
+      <w:numFmt w:val="bullet"/>
+      <w:lvlText w:val=""/>
+      <w:lvlJc w:val="left"/>
+      <w:pPr>
+        <w:ind w:left="6480" w:hanging="360"/>
+      </w:pPr>
+      <w:rPr>
+        <w:rFonts w:ascii="Wingdings" w:hAnsi="Wingdings" w:hint="default"/>
+      </w:rPr>
+    </w:lvl>
+  </w:abstractNum>
+  <w:abstractNum w:abstractNumId="4" w15:restartNumberingAfterBreak="0">
     <w:nsid w:val="6A7A1158"/>
     <w:multiLevelType w:val="hybridMultilevel"/>
     <w:tmpl w:val="0B948224"/>
@@ -1323,7 +1622,7 @@
       </w:rPr>
     </w:lvl>
   </w:abstractNum>
-  <w:abstractNum w:abstractNumId="4" w15:restartNumberingAfterBreak="0">
+  <w:abstractNum w:abstractNumId="5" w15:restartNumberingAfterBreak="0">
     <w:nsid w:val="784008A0"/>
     <w:multiLevelType w:val="hybridMultilevel"/>
     <w:tmpl w:val="3ED84612"/>
@@ -1440,16 +1739,19 @@
     <w:abstractNumId w:val="1"/>
   </w:num>
   <w:num w:numId="2" w16cid:durableId="1480999079">
-    <w:abstractNumId w:val="4"/>
+    <w:abstractNumId w:val="5"/>
   </w:num>
   <w:num w:numId="3" w16cid:durableId="1447046552">
-    <w:abstractNumId w:val="3"/>
+    <w:abstractNumId w:val="4"/>
   </w:num>
   <w:num w:numId="4" w16cid:durableId="399716258">
     <w:abstractNumId w:val="0"/>
   </w:num>
   <w:num w:numId="5" w16cid:durableId="2123962334">
     <w:abstractNumId w:val="2"/>
+  </w:num>
+  <w:num w:numId="6" w16cid:durableId="1513184180">
+    <w:abstractNumId w:val="3"/>
   </w:num>
 </w:numbering>
 </file>

</xml_diff>

<commit_message>
Doppelte Bezeichnung "Deutsch" korrigiert
</commit_message>
<xml_diff>
--- a/Versionsgeschichte Grundschulzeugnisse.docx
+++ b/Versionsgeschichte Grundschulzeugnisse.docx
@@ -56,41 +56,50 @@
         </w:numPr>
       </w:pPr>
       <w:r>
-        <w:t xml:space="preserve">Der Abstand nach dem Notenblock kann nun über die </w:t>
-      </w:r>
-      <w:proofErr w:type="spellStart"/>
-      <w:r>
-        <w:t>Ini</w:t>
-      </w:r>
-      <w:proofErr w:type="spellEnd"/>
-      <w:r>
-        <w:t xml:space="preserve">-Datei gesetzt werden. Dies ist vor allem für einseitige Zeugnisse der Jahrgangstufe 4.2 sinnvoll. </w:t>
+        <w:t xml:space="preserve">Der Abstand nach dem Notenblock kann nun über die Ini-Datei gesetzt werden. Dies ist vor allem für einseitige Zeugnisse der Jahrgangstufe 4.2 sinnvoll. </w:t>
       </w:r>
       <w:r>
         <w:br/>
-        <w:t xml:space="preserve">Konkrete Angabe in der </w:t>
-      </w:r>
-      <w:proofErr w:type="spellStart"/>
-      <w:r>
-        <w:t>Ini</w:t>
-      </w:r>
-      <w:proofErr w:type="spellEnd"/>
-      <w:r>
-        <w:t>-Datei:</w:t>
+        <w:t>Konkrete Angabe in der Ini-Datei:</w:t>
       </w:r>
       <w:r>
         <w:br/>
       </w:r>
-      <w:proofErr w:type="spellStart"/>
-      <w:r>
-        <w:t>AbstandNachNotenblock</w:t>
-      </w:r>
-      <w:proofErr w:type="spellEnd"/>
-      <w:r>
-        <w:t>=</w:t>
+      <w:r>
+        <w:t>AbstandNachNotenblock=</w:t>
       </w:r>
       <w:r>
         <w:t>15</w:t>
+      </w:r>
+    </w:p>
+    <w:p>
+      <w:pPr>
+        <w:pStyle w:val="Listenabsatz"/>
+        <w:numPr>
+          <w:ilvl w:val="0"/>
+          <w:numId w:val="6"/>
+        </w:numPr>
+      </w:pPr>
+      <w:r>
+        <w:t>Die Fachbezeichnung „Deutsch“ wurde doppelt aufgelistet, sofern die</w:t>
+      </w:r>
+      <w:r>
+        <w:t xml:space="preserve"> Option „Auf Zeugnis“ bei den</w:t>
+      </w:r>
+      <w:r>
+        <w:t xml:space="preserve"> Fächer</w:t>
+      </w:r>
+      <w:r>
+        <w:t>n</w:t>
+      </w:r>
+      <w:r>
+        <w:t xml:space="preserve"> SG, LE und RS </w:t>
+      </w:r>
+      <w:r>
+        <w:t>deaktiviert war</w:t>
+      </w:r>
+      <w:r>
+        <w:t>. Dies ist nun behoben.</w:t>
       </w:r>
     </w:p>
     <w:p>
@@ -254,13 +263,8 @@
     <w:p/>
     <w:p>
       <w:r>
-        <w:t>GS-</w:t>
-      </w:r>
-      <w:proofErr w:type="spellStart"/>
-      <w:r>
-        <w:t>AnkreuzZeugnis_mit_Notenblock.rtm</w:t>
-      </w:r>
-      <w:proofErr w:type="spellEnd"/>
+        <w:t>GS-AnkreuzZeugnis_mit_Notenblock.rtm</w:t>
+      </w:r>
     </w:p>
     <w:p>
       <w:pPr>
@@ -328,21 +332,12 @@
           <w:bCs/>
         </w:rPr>
       </w:pPr>
-      <w:proofErr w:type="spellStart"/>
-      <w:r>
-        <w:rPr>
-          <w:b/>
-          <w:bCs/>
-        </w:rPr>
-        <w:t>Ini</w:t>
-      </w:r>
-      <w:proofErr w:type="spellEnd"/>
-      <w:r>
-        <w:rPr>
-          <w:b/>
-          <w:bCs/>
-        </w:rPr>
-        <w:t>-Datei</w:t>
+      <w:r>
+        <w:rPr>
+          <w:b/>
+          <w:bCs/>
+        </w:rPr>
+        <w:t>Ini-Datei</w:t>
       </w:r>
       <w:r>
         <w:rPr>
@@ -376,15 +371,7 @@
         </w:numPr>
       </w:pPr>
       <w:r>
-        <w:t xml:space="preserve">Das Layout der </w:t>
-      </w:r>
-      <w:proofErr w:type="spellStart"/>
-      <w:r>
-        <w:t>Ini</w:t>
-      </w:r>
-      <w:proofErr w:type="spellEnd"/>
-      <w:r>
-        <w:t xml:space="preserve">-Dateien wurde überarbeitet. Es wurden Erläuterungen zu den einzelnen Optionen hinzugefügt. </w:t>
+        <w:t xml:space="preserve">Das Layout der Ini-Dateien wurde überarbeitet. Es wurden Erläuterungen zu den einzelnen Optionen hinzugefügt. </w:t>
       </w:r>
     </w:p>
     <w:p>
@@ -395,13 +382,8 @@
           <w:numId w:val="3"/>
         </w:numPr>
       </w:pPr>
-      <w:proofErr w:type="spellStart"/>
-      <w:r>
-        <w:t>Ini</w:t>
-      </w:r>
-      <w:proofErr w:type="spellEnd"/>
-      <w:r>
-        <w:t xml:space="preserve">-Dateien der Vorgängerversion können ebenso weiterhin verwendet werden. </w:t>
+      <w:r>
+        <w:t xml:space="preserve">Ini-Dateien der Vorgängerversion können ebenso weiterhin verwendet werden. </w:t>
       </w:r>
     </w:p>
     <w:p/>
@@ -417,17 +399,8 @@
           <w:b/>
           <w:bCs/>
         </w:rPr>
-        <w:t>GS-</w:t>
-      </w:r>
-      <w:proofErr w:type="spellStart"/>
-      <w:r>
-        <w:rPr>
-          <w:b/>
-          <w:bCs/>
-        </w:rPr>
-        <w:t>AnkreuzZeugnis.rtm</w:t>
-      </w:r>
-      <w:proofErr w:type="spellEnd"/>
+        <w:t>GS-AnkreuzZeugnis.rtm</w:t>
+      </w:r>
     </w:p>
     <w:p>
       <w:pPr>
@@ -480,6 +453,7 @@
         </w:numPr>
       </w:pPr>
       <w:r>
+        <w:lastRenderedPageBreak/>
         <w:t>Bug bezüglich der Schulformempfehlung für den Eintrag „keine Empfehlung“ behoben</w:t>
       </w:r>
       <w:r>
@@ -495,16 +469,7 @@
         </w:numPr>
       </w:pPr>
       <w:r>
-        <w:lastRenderedPageBreak/>
-        <w:t xml:space="preserve">Der Jahrgang wird je nach Angabe in der </w:t>
-      </w:r>
-      <w:proofErr w:type="spellStart"/>
-      <w:r>
-        <w:t>Ini</w:t>
-      </w:r>
-      <w:proofErr w:type="spellEnd"/>
-      <w:r>
-        <w:t>-Datei nun auch für zieldifferente SuS ausgegeben</w:t>
+        <w:t>Der Jahrgang wird je nach Angabe in der Ini-Datei nun auch für zieldifferente SuS ausgegeben</w:t>
       </w:r>
       <w:r>
         <w:t>.</w:t>
@@ -523,17 +488,8 @@
           <w:b/>
           <w:bCs/>
         </w:rPr>
-        <w:t>GS-</w:t>
-      </w:r>
-      <w:proofErr w:type="spellStart"/>
-      <w:r>
-        <w:rPr>
-          <w:b/>
-          <w:bCs/>
-        </w:rPr>
-        <w:t>Lernstandsbericht_Hybridform.rtm</w:t>
-      </w:r>
-      <w:proofErr w:type="spellEnd"/>
+        <w:t>GS-Lernstandsbericht_Hybridform.rtm</w:t>
+      </w:r>
       <w:r>
         <w:rPr>
           <w:b/>
@@ -553,17 +509,8 @@
           <w:b/>
           <w:bCs/>
         </w:rPr>
-        <w:t>GS-</w:t>
-      </w:r>
-      <w:proofErr w:type="spellStart"/>
-      <w:r>
-        <w:rPr>
-          <w:b/>
-          <w:bCs/>
-        </w:rPr>
-        <w:t>Lernstandsbericht_Hybridform.rtm</w:t>
-      </w:r>
-      <w:proofErr w:type="spellEnd"/>
+        <w:t>GS-Lernstandsbericht_Hybridform.rtm</w:t>
+      </w:r>
     </w:p>
     <w:p>
       <w:pPr>
@@ -582,11 +529,9 @@
       <w:r>
         <w:t xml:space="preserve">assus „xxx besucht seit </w:t>
       </w:r>
-      <w:proofErr w:type="spellStart"/>
       <w:r>
         <w:t>dd.mm.jjjj</w:t>
       </w:r>
-      <w:proofErr w:type="spellEnd"/>
       <w:r>
         <w:t xml:space="preserve"> eine deutsche Schule“ wurde </w:t>
       </w:r>
@@ -733,13 +678,8 @@
     </w:p>
     <w:p>
       <w:r>
-        <w:t>ZusammenhaltenE2=</w:t>
-      </w:r>
-      <w:proofErr w:type="spellStart"/>
-      <w:r>
-        <w:t>Deutsch;Englisch;Mathematik</w:t>
-      </w:r>
-      <w:proofErr w:type="spellEnd"/>
+        <w:t>ZusammenhaltenE2=Deutsch;Englisch;Mathematik</w:t>
+      </w:r>
     </w:p>
     <w:p>
       <w:r>
@@ -753,13 +693,8 @@
     </w:p>
     <w:p>
       <w:r>
-        <w:t>ZusammenhaltenE2=Deutsch(einzeln);</w:t>
-      </w:r>
-      <w:proofErr w:type="spellStart"/>
-      <w:r>
-        <w:t>Englisch;Mathematik</w:t>
-      </w:r>
-      <w:proofErr w:type="spellEnd"/>
+        <w:t>ZusammenhaltenE2=Deutsch(einzeln);Englisch;Mathematik</w:t>
+      </w:r>
     </w:p>
     <w:p>
       <w:r>
@@ -808,37 +743,12 @@
           <w:bCs/>
         </w:rPr>
         <w:lastRenderedPageBreak/>
-        <w:t>GS-</w:t>
-      </w:r>
-      <w:proofErr w:type="spellStart"/>
-      <w:r>
-        <w:rPr>
-          <w:b/>
-          <w:bCs/>
-        </w:rPr>
-        <w:t>Lernstandsbericht_Hybridform.rtm</w:t>
-      </w:r>
-      <w:proofErr w:type="spellEnd"/>
-    </w:p>
-    <w:p>
-      <w:r>
-        <w:t>Der zweispaltige "Notenblock" wurde komplett entfernt. Das hat zur Folge, dass die Bereiche [</w:t>
-      </w:r>
-      <w:proofErr w:type="spellStart"/>
-      <w:r>
-        <w:t>Notenzeugnisreihenfolge_Links</w:t>
-      </w:r>
-      <w:proofErr w:type="spellEnd"/>
-      <w:r>
-        <w:t>] und [</w:t>
-      </w:r>
-      <w:proofErr w:type="spellStart"/>
-      <w:r>
-        <w:t>Notenzeugnisreihenfolge_Rechts</w:t>
-      </w:r>
-      <w:proofErr w:type="spellEnd"/>
-      <w:r>
-        <w:t>] in der Konfigurationsdatei nicht mehr benötigt werden. Auch der Eintrag "Noten2SpaltigAbJahrgang=" im Bereich [Optionen] wird nicht mehr benötigt.</w:t>
+        <w:t>GS-Lernstandsbericht_Hybridform.rtm</w:t>
+      </w:r>
+    </w:p>
+    <w:p>
+      <w:r>
+        <w:t>Der zweispaltige "Notenblock" wurde komplett entfernt. Das hat zur Folge, dass die Bereiche [Notenzeugnisreihenfolge_Links] und [Notenzeugnisreihenfolge_Rechts] in der Konfigurationsdatei nicht mehr benötigt werden. Auch der Eintrag "Noten2SpaltigAbJahrgang=" im Bereich [Optionen] wird nicht mehr benötigt.</w:t>
       </w:r>
     </w:p>
     <w:p/>
@@ -854,17 +764,8 @@
           <w:b/>
           <w:bCs/>
         </w:rPr>
-        <w:t>GS-</w:t>
-      </w:r>
-      <w:proofErr w:type="spellStart"/>
-      <w:r>
-        <w:rPr>
-          <w:b/>
-          <w:bCs/>
-        </w:rPr>
-        <w:t>HybridZeugnis.rtm</w:t>
-      </w:r>
-      <w:proofErr w:type="spellEnd"/>
+        <w:t>GS-HybridZeugnis.rtm</w:t>
+      </w:r>
     </w:p>
     <w:p>
       <w:r>
@@ -884,37 +785,12 @@
           <w:b/>
           <w:bCs/>
         </w:rPr>
-        <w:t>GS-</w:t>
-      </w:r>
-      <w:proofErr w:type="spellStart"/>
-      <w:r>
-        <w:rPr>
-          <w:b/>
-          <w:bCs/>
-        </w:rPr>
-        <w:t>AnkreuzZeugnis.rtm</w:t>
-      </w:r>
-      <w:proofErr w:type="spellEnd"/>
-    </w:p>
-    <w:p>
-      <w:r>
-        <w:t>Die Vorlage erkennt nun automatisch, ob ein zusätzlicher Subreport "</w:t>
-      </w:r>
-      <w:proofErr w:type="spellStart"/>
-      <w:r>
-        <w:t>Kompetenz_Erlaeuterung.rtm</w:t>
-      </w:r>
-      <w:proofErr w:type="spellEnd"/>
-      <w:r>
-        <w:t>" (mit Erläuterungen zu den Kompetenzstufen) vorhanden ist und fügt diesen dann als zusätzliches Blatt an. Die Vorlage "GS-</w:t>
-      </w:r>
-      <w:proofErr w:type="spellStart"/>
-      <w:r>
-        <w:t>AnkreuzZeugnis_Mit_Erlaeuterung.rtm</w:t>
-      </w:r>
-      <w:proofErr w:type="spellEnd"/>
-      <w:r>
-        <w:t>" wird nicht mehr benötigt.</w:t>
+        <w:t>GS-AnkreuzZeugnis.rtm</w:t>
+      </w:r>
+    </w:p>
+    <w:p>
+      <w:r>
+        <w:t>Die Vorlage erkennt nun automatisch, ob ein zusätzlicher Subreport "Kompetenz_Erlaeuterung.rtm" (mit Erläuterungen zu den Kompetenzstufen) vorhanden ist und fügt diesen dann als zusätzliches Blatt an. Die Vorlage "GS-AnkreuzZeugnis_Mit_Erlaeuterung.rtm" wird nicht mehr benötigt.</w:t>
       </w:r>
     </w:p>
     <w:p/>
@@ -970,31 +846,7 @@
         </w:numPr>
       </w:pPr>
       <w:r>
-        <w:t>Separate Vorlage "GS-</w:t>
-      </w:r>
-      <w:proofErr w:type="spellStart"/>
-      <w:r>
-        <w:t>AnkreuzZeugnis_Mit_Erlaeuterung.rtm</w:t>
-      </w:r>
-      <w:proofErr w:type="spellEnd"/>
-      <w:r>
-        <w:t>" (für Ausgabe eines Erläuterungsblattes am Ende) wird nicht mehr benötigt. Falls eine Datei "</w:t>
-      </w:r>
-      <w:proofErr w:type="spellStart"/>
-      <w:r>
-        <w:t>Kompetenz_Erlaeuterung.rtm</w:t>
-      </w:r>
-      <w:proofErr w:type="spellEnd"/>
-      <w:r>
-        <w:t xml:space="preserve">" im Verzeichnis der Reportvorlage gefunden wird, wird diese </w:t>
-      </w:r>
-      <w:proofErr w:type="spellStart"/>
-      <w:r>
-        <w:t>automatsich</w:t>
-      </w:r>
-      <w:proofErr w:type="spellEnd"/>
-      <w:r>
-        <w:t xml:space="preserve"> am Ende jedes Zeugnisses geladen.</w:t>
+        <w:t>Separate Vorlage "GS-AnkreuzZeugnis_Mit_Erlaeuterung.rtm" (für Ausgabe eines Erläuterungsblattes am Ende) wird nicht mehr benötigt. Falls eine Datei "Kompetenz_Erlaeuterung.rtm" im Verzeichnis der Reportvorlage gefunden wird, wird diese automatsich am Ende jedes Zeugnisses geladen.</w:t>
       </w:r>
     </w:p>
     <w:p/>
@@ -1029,15 +881,7 @@
     </w:p>
     <w:p>
       <w:r>
-        <w:t xml:space="preserve">Erste Versionen der </w:t>
-      </w:r>
-      <w:proofErr w:type="spellStart"/>
-      <w:r>
-        <w:t>Lernstandsberichte</w:t>
-      </w:r>
-      <w:proofErr w:type="spellEnd"/>
-      <w:r>
-        <w:t xml:space="preserve"> für Seiteneinsteiger wurde bereitgestellt.</w:t>
+        <w:t>Erste Versionen der Lernstandsberichte für Seiteneinsteiger wurde bereitgestellt.</w:t>
       </w:r>
     </w:p>
     <w:p>

</xml_diff>

<commit_message>
Die Ersetzung von Klassenlehrertext wurde korrigiert
</commit_message>
<xml_diff>
--- a/Versionsgeschichte Grundschulzeugnisse.docx
+++ b/Versionsgeschichte Grundschulzeugnisse.docx
@@ -41,76 +41,41 @@
         </w:rPr>
         <w:t xml:space="preserve">Version </w:t>
       </w:r>
-      <w:r>
-        <w:rPr>
-          <w:b/>
-          <w:bCs/>
-          <w:sz w:val="24"/>
-          <w:szCs w:val="24"/>
-        </w:rPr>
-        <w:t>15</w:t>
-      </w:r>
-      <w:r>
-        <w:rPr>
-          <w:b/>
-          <w:bCs/>
-          <w:sz w:val="24"/>
-          <w:szCs w:val="24"/>
-        </w:rPr>
-        <w:t>.</w:t>
-      </w:r>
-      <w:r>
-        <w:rPr>
-          <w:b/>
-          <w:bCs/>
-          <w:sz w:val="24"/>
-          <w:szCs w:val="24"/>
-        </w:rPr>
-        <w:t>01</w:t>
-      </w:r>
-      <w:r>
-        <w:rPr>
-          <w:b/>
-          <w:bCs/>
-          <w:sz w:val="24"/>
-          <w:szCs w:val="24"/>
-        </w:rPr>
-        <w:t>.20</w:t>
-      </w:r>
-      <w:r>
-        <w:rPr>
-          <w:b/>
-          <w:bCs/>
-          <w:sz w:val="24"/>
-          <w:szCs w:val="24"/>
-        </w:rPr>
-        <w:t>25</w:t>
-      </w:r>
-    </w:p>
-    <w:p>
-      <w:pPr>
-        <w:rPr>
-          <w:b/>
-          <w:bCs/>
-          <w:sz w:val="24"/>
-          <w:szCs w:val="24"/>
-        </w:rPr>
-      </w:pPr>
-    </w:p>
-    <w:p>
-      <w:pPr>
-        <w:rPr>
-          <w:b/>
-          <w:bCs/>
-        </w:rPr>
-      </w:pPr>
-      <w:r>
-        <w:rPr>
-          <w:b/>
-          <w:bCs/>
-        </w:rPr>
-        <w:t>Ankreuzzeugnisse, Hybridzeugnis</w:t>
-      </w:r>
+      <w:proofErr w:type="spellStart"/>
+      <w:r>
+        <w:rPr>
+          <w:b/>
+          <w:bCs/>
+          <w:sz w:val="24"/>
+          <w:szCs w:val="24"/>
+        </w:rPr>
+        <w:t>xx.xx.xxxx</w:t>
+      </w:r>
+      <w:proofErr w:type="spellEnd"/>
+    </w:p>
+    <w:p>
+      <w:pPr>
+        <w:rPr>
+          <w:b/>
+          <w:bCs/>
+        </w:rPr>
+      </w:pPr>
+      <w:r>
+        <w:rPr>
+          <w:b/>
+          <w:bCs/>
+        </w:rPr>
+        <w:t>GS-</w:t>
+      </w:r>
+      <w:proofErr w:type="spellStart"/>
+      <w:r>
+        <w:rPr>
+          <w:b/>
+          <w:bCs/>
+        </w:rPr>
+        <w:t>Lernstandsbericht_Hybridform.rtm</w:t>
+      </w:r>
+      <w:proofErr w:type="spellEnd"/>
     </w:p>
     <w:p>
       <w:pPr>
@@ -125,6 +90,131 @@
         </w:rPr>
       </w:pPr>
       <w:r>
+        <w:t>Ein Bug bei Angabe des Klassenleitertextes wurde korrigiert.</w:t>
+      </w:r>
+    </w:p>
+    <w:p>
+      <w:pPr>
+        <w:rPr>
+          <w:b/>
+          <w:bCs/>
+          <w:sz w:val="24"/>
+          <w:szCs w:val="24"/>
+        </w:rPr>
+      </w:pPr>
+    </w:p>
+    <w:p>
+      <w:pPr>
+        <w:rPr>
+          <w:b/>
+          <w:bCs/>
+          <w:sz w:val="24"/>
+          <w:szCs w:val="24"/>
+        </w:rPr>
+      </w:pPr>
+    </w:p>
+    <w:p>
+      <w:pPr>
+        <w:rPr>
+          <w:b/>
+          <w:bCs/>
+          <w:sz w:val="24"/>
+          <w:szCs w:val="24"/>
+        </w:rPr>
+      </w:pPr>
+      <w:r>
+        <w:rPr>
+          <w:b/>
+          <w:bCs/>
+          <w:sz w:val="24"/>
+          <w:szCs w:val="24"/>
+        </w:rPr>
+        <w:t xml:space="preserve">Version </w:t>
+      </w:r>
+      <w:r>
+        <w:rPr>
+          <w:b/>
+          <w:bCs/>
+          <w:sz w:val="24"/>
+          <w:szCs w:val="24"/>
+        </w:rPr>
+        <w:t>15</w:t>
+      </w:r>
+      <w:r>
+        <w:rPr>
+          <w:b/>
+          <w:bCs/>
+          <w:sz w:val="24"/>
+          <w:szCs w:val="24"/>
+        </w:rPr>
+        <w:t>.</w:t>
+      </w:r>
+      <w:r>
+        <w:rPr>
+          <w:b/>
+          <w:bCs/>
+          <w:sz w:val="24"/>
+          <w:szCs w:val="24"/>
+        </w:rPr>
+        <w:t>01</w:t>
+      </w:r>
+      <w:r>
+        <w:rPr>
+          <w:b/>
+          <w:bCs/>
+          <w:sz w:val="24"/>
+          <w:szCs w:val="24"/>
+        </w:rPr>
+        <w:t>.20</w:t>
+      </w:r>
+      <w:r>
+        <w:rPr>
+          <w:b/>
+          <w:bCs/>
+          <w:sz w:val="24"/>
+          <w:szCs w:val="24"/>
+        </w:rPr>
+        <w:t>25</w:t>
+      </w:r>
+    </w:p>
+    <w:p>
+      <w:pPr>
+        <w:rPr>
+          <w:b/>
+          <w:bCs/>
+          <w:sz w:val="24"/>
+          <w:szCs w:val="24"/>
+        </w:rPr>
+      </w:pPr>
+    </w:p>
+    <w:p>
+      <w:pPr>
+        <w:rPr>
+          <w:b/>
+          <w:bCs/>
+        </w:rPr>
+      </w:pPr>
+      <w:r>
+        <w:rPr>
+          <w:b/>
+          <w:bCs/>
+        </w:rPr>
+        <w:t>Ankreuzzeugnisse, Hybridzeugnis</w:t>
+      </w:r>
+    </w:p>
+    <w:p>
+      <w:pPr>
+        <w:pStyle w:val="Listenabsatz"/>
+        <w:numPr>
+          <w:ilvl w:val="0"/>
+          <w:numId w:val="10"/>
+        </w:numPr>
+        <w:rPr>
+          <w:b/>
+          <w:bCs/>
+        </w:rPr>
+      </w:pPr>
+      <w:r>
         <w:t>Kleinere Bugs zu Textpassagen wurden korrigiert.</w:t>
       </w:r>
     </w:p>
@@ -195,15 +285,7 @@
         </w:numPr>
       </w:pPr>
       <w:r>
-        <w:t xml:space="preserve">Felder mit </w:t>
-      </w:r>
-      <w:proofErr w:type="gramStart"/>
-      <w:r>
-        <w:t>Schueler[</w:t>
-      </w:r>
-      <w:proofErr w:type="gramEnd"/>
-      <w:r>
-        <w:t>Zusatzname] wurden entfernt</w:t>
+        <w:t>Felder mit Schueler[Zusatzname] wurden entfernt</w:t>
       </w:r>
       <w:r>
         <w:t>, da der Zusatznachname für Schild3 entfernt wurde</w:t>
@@ -519,6 +601,7 @@
         </w:numPr>
       </w:pPr>
       <w:r>
+        <w:lastRenderedPageBreak/>
         <w:t xml:space="preserve">über die </w:t>
       </w:r>
       <w:r>
@@ -605,7 +688,6 @@
           <w:b/>
           <w:bCs/>
         </w:rPr>
-        <w:lastRenderedPageBreak/>
         <w:t>GS-Ankreuzzeugnis</w:t>
       </w:r>
     </w:p>
@@ -1123,12 +1205,10 @@
         <w:t xml:space="preserve">assus „xxx besucht seit </w:t>
       </w:r>
       <w:proofErr w:type="spellStart"/>
-      <w:proofErr w:type="gramStart"/>
       <w:r>
         <w:t>dd.mm.jjjj</w:t>
       </w:r>
       <w:proofErr w:type="spellEnd"/>
-      <w:proofErr w:type="gramEnd"/>
       <w:r>
         <w:t xml:space="preserve"> eine deutsche Schule“ wurde </w:t>
       </w:r>
@@ -1232,15 +1312,7 @@
     </w:p>
     <w:p>
       <w:r>
-        <w:t xml:space="preserve">Bisher war es </w:t>
-      </w:r>
-      <w:proofErr w:type="gramStart"/>
-      <w:r>
-        <w:t>ja möglich</w:t>
-      </w:r>
-      <w:proofErr w:type="gramEnd"/>
-      <w:r>
-        <w:t>, jahrgangsbezogen das "Zusammenhalten" der Fachgruppen über folgende Einträge in der Konfigurationsdatei zu steuern:</w:t>
+        <w:t>Bisher war es ja möglich, jahrgangsbezogen das "Zusammenhalten" der Fachgruppen über folgende Einträge in der Konfigurationsdatei zu steuern:</w:t>
       </w:r>
     </w:p>
     <w:p>
@@ -1287,13 +1359,8 @@
         <w:t>ZusammenhaltenE2=</w:t>
       </w:r>
       <w:proofErr w:type="spellStart"/>
-      <w:proofErr w:type="gramStart"/>
-      <w:r>
-        <w:t>Deutsch;Englisch</w:t>
-      </w:r>
-      <w:proofErr w:type="gramEnd"/>
-      <w:r>
-        <w:t>;Mathematik</w:t>
+      <w:r>
+        <w:t>Deutsch;Englisch;Mathematik</w:t>
       </w:r>
       <w:proofErr w:type="spellEnd"/>
     </w:p>
@@ -1309,19 +1376,11 @@
     </w:p>
     <w:p>
       <w:r>
-        <w:t>ZusammenhaltenE2=Deutsch(einzeln</w:t>
-      </w:r>
-      <w:proofErr w:type="gramStart"/>
-      <w:r>
-        <w:t>);</w:t>
+        <w:t>ZusammenhaltenE2=Deutsch(einzeln);</w:t>
       </w:r>
       <w:proofErr w:type="spellStart"/>
       <w:r>
-        <w:t>Englisch</w:t>
-      </w:r>
-      <w:proofErr w:type="gramEnd"/>
-      <w:r>
-        <w:t>;Mathematik</w:t>
+        <w:t>Englisch;Mathematik</w:t>
       </w:r>
       <w:proofErr w:type="spellEnd"/>
     </w:p>

</xml_diff>

<commit_message>
Sichtbarkeit von leeren Ankreuzkompetenzen über Ini steuerbar
</commit_message>
<xml_diff>
--- a/Versionsgeschichte Grundschulzeugnisse.docx
+++ b/Versionsgeschichte Grundschulzeugnisse.docx
@@ -49,9 +49,20 @@
           <w:sz w:val="24"/>
           <w:szCs w:val="24"/>
         </w:rPr>
-        <w:t>xx.xx.xxxx</w:t>
+        <w:t>xx.</w:t>
+      </w:r>
+      <w:proofErr w:type="gramStart"/>
+      <w:r>
+        <w:rPr>
+          <w:b/>
+          <w:bCs/>
+          <w:sz w:val="24"/>
+          <w:szCs w:val="24"/>
+        </w:rPr>
+        <w:t>xx.xxxx</w:t>
       </w:r>
       <w:proofErr w:type="spellEnd"/>
+      <w:proofErr w:type="gramEnd"/>
     </w:p>
     <w:p>
       <w:pPr>
@@ -98,6 +109,126 @@
         <w:rPr>
           <w:b/>
           <w:bCs/>
+        </w:rPr>
+      </w:pPr>
+      <w:r>
+        <w:rPr>
+          <w:b/>
+          <w:bCs/>
+        </w:rPr>
+        <w:t>GS-</w:t>
+      </w:r>
+      <w:proofErr w:type="spellStart"/>
+      <w:r>
+        <w:rPr>
+          <w:b/>
+          <w:bCs/>
+        </w:rPr>
+        <w:t>Lernstandsbericht_</w:t>
+      </w:r>
+      <w:r>
+        <w:rPr>
+          <w:b/>
+          <w:bCs/>
+        </w:rPr>
+        <w:t>Ankreuz</w:t>
+      </w:r>
+      <w:r>
+        <w:rPr>
+          <w:b/>
+          <w:bCs/>
+        </w:rPr>
+        <w:t>form.rtm</w:t>
+      </w:r>
+      <w:proofErr w:type="spellEnd"/>
+    </w:p>
+    <w:p>
+      <w:pPr>
+        <w:pStyle w:val="Listenabsatz"/>
+        <w:numPr>
+          <w:ilvl w:val="0"/>
+          <w:numId w:val="9"/>
+        </w:numPr>
+      </w:pPr>
+      <w:r>
+        <w:t xml:space="preserve">Über die </w:t>
+      </w:r>
+      <w:proofErr w:type="spellStart"/>
+      <w:r>
+        <w:t>Inidatei</w:t>
+      </w:r>
+      <w:proofErr w:type="spellEnd"/>
+      <w:r>
+        <w:t xml:space="preserve"> kann nun die Sichtbarkeit von nicht gesetzten Ankreuzkompetenzen festgelegt werden:</w:t>
+      </w:r>
+      <w:r>
+        <w:br/>
+      </w:r>
+      <w:proofErr w:type="spellStart"/>
+      <w:r>
+        <w:t>LeereAnkreuzkompetenzen</w:t>
+      </w:r>
+      <w:proofErr w:type="spellEnd"/>
+      <w:r>
+        <w:t>=Z</w:t>
+      </w:r>
+      <w:r>
+        <w:t xml:space="preserve"> </w:t>
+      </w:r>
+      <w:r>
+        <w:sym w:font="Wingdings" w:char="F0E0"/>
+      </w:r>
+      <w:r>
+        <w:t xml:space="preserve"> leere Kompetenzen zeigen</w:t>
+      </w:r>
+    </w:p>
+    <w:p>
+      <w:pPr>
+        <w:pStyle w:val="Listenabsatz"/>
+      </w:pPr>
+      <w:proofErr w:type="spellStart"/>
+      <w:r>
+        <w:t>LeereAnkreuzkompetenzen</w:t>
+      </w:r>
+      <w:proofErr w:type="spellEnd"/>
+      <w:r>
+        <w:t>=</w:t>
+      </w:r>
+      <w:r>
+        <w:t xml:space="preserve">D </w:t>
+      </w:r>
+      <w:r>
+        <w:sym w:font="Wingdings" w:char="F0E0"/>
+      </w:r>
+      <w:r>
+        <w:t xml:space="preserve"> leere Kompetenzen durchstreichen</w:t>
+      </w:r>
+      <w:r>
+        <w:br/>
+      </w:r>
+      <w:proofErr w:type="spellStart"/>
+      <w:r>
+        <w:t>LeereAnkreuzkompetenzen</w:t>
+      </w:r>
+      <w:proofErr w:type="spellEnd"/>
+      <w:r>
+        <w:t>=</w:t>
+      </w:r>
+      <w:r>
+        <w:t xml:space="preserve">A </w:t>
+      </w:r>
+      <w:r>
+        <w:sym w:font="Wingdings" w:char="F0E0"/>
+      </w:r>
+      <w:r>
+        <w:t xml:space="preserve"> leere Kompetenzen ausblenden</w:t>
+      </w:r>
+    </w:p>
+    <w:p>
+      <w:pPr>
+        <w:rPr>
+          <w:b/>
+          <w:bCs/>
           <w:sz w:val="24"/>
           <w:szCs w:val="24"/>
         </w:rPr>
@@ -285,7 +416,15 @@
         </w:numPr>
       </w:pPr>
       <w:r>
-        <w:t>Felder mit Schueler[Zusatzname] wurden entfernt</w:t>
+        <w:t xml:space="preserve">Felder mit </w:t>
+      </w:r>
+      <w:proofErr w:type="gramStart"/>
+      <w:r>
+        <w:t>Schueler[</w:t>
+      </w:r>
+      <w:proofErr w:type="gramEnd"/>
+      <w:r>
+        <w:t>Zusatzname] wurden entfernt</w:t>
       </w:r>
       <w:r>
         <w:t>, da der Zusatznachname für Schild3 entfernt wurde</w:t>
@@ -526,6 +665,7 @@
         </w:numPr>
       </w:pPr>
       <w:r>
+        <w:lastRenderedPageBreak/>
         <w:t xml:space="preserve">Der Abstand nach dem Notenblock kann nun über die </w:t>
       </w:r>
       <w:r>
@@ -601,7 +741,6 @@
         </w:numPr>
       </w:pPr>
       <w:r>
-        <w:lastRenderedPageBreak/>
         <w:t xml:space="preserve">über die </w:t>
       </w:r>
       <w:r>
@@ -1205,10 +1344,12 @@
         <w:t xml:space="preserve">assus „xxx besucht seit </w:t>
       </w:r>
       <w:proofErr w:type="spellStart"/>
+      <w:proofErr w:type="gramStart"/>
       <w:r>
         <w:t>dd.mm.jjjj</w:t>
       </w:r>
       <w:proofErr w:type="spellEnd"/>
+      <w:proofErr w:type="gramEnd"/>
       <w:r>
         <w:t xml:space="preserve"> eine deutsche Schule“ wurde </w:t>
       </w:r>
@@ -1312,7 +1453,15 @@
     </w:p>
     <w:p>
       <w:r>
-        <w:t>Bisher war es ja möglich, jahrgangsbezogen das "Zusammenhalten" der Fachgruppen über folgende Einträge in der Konfigurationsdatei zu steuern:</w:t>
+        <w:t xml:space="preserve">Bisher war es </w:t>
+      </w:r>
+      <w:proofErr w:type="gramStart"/>
+      <w:r>
+        <w:t>ja möglich</w:t>
+      </w:r>
+      <w:proofErr w:type="gramEnd"/>
+      <w:r>
+        <w:t>, jahrgangsbezogen das "Zusammenhalten" der Fachgruppen über folgende Einträge in der Konfigurationsdatei zu steuern:</w:t>
       </w:r>
     </w:p>
     <w:p>
@@ -1359,8 +1508,13 @@
         <w:t>ZusammenhaltenE2=</w:t>
       </w:r>
       <w:proofErr w:type="spellStart"/>
-      <w:r>
-        <w:t>Deutsch;Englisch;Mathematik</w:t>
+      <w:proofErr w:type="gramStart"/>
+      <w:r>
+        <w:t>Deutsch;Englisch</w:t>
+      </w:r>
+      <w:proofErr w:type="gramEnd"/>
+      <w:r>
+        <w:t>;Mathematik</w:t>
       </w:r>
       <w:proofErr w:type="spellEnd"/>
     </w:p>
@@ -1376,11 +1530,19 @@
     </w:p>
     <w:p>
       <w:r>
-        <w:t>ZusammenhaltenE2=Deutsch(einzeln);</w:t>
+        <w:t>ZusammenhaltenE2=Deutsch(einzeln</w:t>
+      </w:r>
+      <w:proofErr w:type="gramStart"/>
+      <w:r>
+        <w:t>);</w:t>
       </w:r>
       <w:proofErr w:type="spellStart"/>
       <w:r>
-        <w:t>Englisch;Mathematik</w:t>
+        <w:t>Englisch</w:t>
+      </w:r>
+      <w:proofErr w:type="gramEnd"/>
+      <w:r>
+        <w:t>;Mathematik</w:t>
       </w:r>
       <w:proofErr w:type="spellEnd"/>
     </w:p>

</xml_diff>